<commit_message>
Updated docu and added sql script to create the tables
</commit_message>
<xml_diff>
--- a/Documentation/M153_LB1_DibenedettoAndersonPavlov.docx
+++ b/Documentation/M153_LB1_DibenedettoAndersonPavlov.docx
@@ -857,17 +857,8 @@
       <w:r>
         <w:t>Kunden, Filme, Zeitpläne (wann welcher Film abgespielt wird), Sääle, Reservationen, alle Mitarbeiter, Reihen und Sitzplätze erstellt.</w:t>
       </w:r>
-      <w:r>
-        <w:t xml:space="preserve"> Als Userschnittstelle verwenden wir ein ganz einfache </w:t>
-      </w:r>
-      <w:r>
-        <w:t>Terminal UI</w:t>
-      </w:r>
       <w:bookmarkStart w:id="5" w:name="_GoBack"/>
       <w:bookmarkEnd w:id="5"/>
-      <w:r>
-        <w:t xml:space="preserve"> wo man anhand die Zeit, Film und Sitzplatz eine «Ticket» reservieren kann.</w:t>
-      </w:r>
     </w:p>
     <w:p/>
     <w:p>
@@ -2484,6 +2475,21 @@
 </file>
 
 <file path=customXml/item1.xml><?xml version="1.0" encoding="utf-8"?>
+<p:properties xmlns:p="http://schemas.microsoft.com/office/2006/metadata/properties" xmlns:xsi="http://www.w3.org/2001/XMLSchema-instance" xmlns:pc="http://schemas.microsoft.com/office/infopath/2007/PartnerControls">
+  <documentManagement/>
+</p:properties>
+</file>
+
+<file path=customXml/item2.xml><?xml version="1.0" encoding="utf-8"?>
+<?mso-contentType ?>
+<FormTemplates xmlns="http://schemas.microsoft.com/sharepoint/v3/contenttype/forms">
+  <Display>DocumentLibraryForm</Display>
+  <Edit>DocumentLibraryForm</Edit>
+  <New>DocumentLibraryForm</New>
+</FormTemplates>
+</file>
+
+<file path=customXml/item3.xml><?xml version="1.0" encoding="utf-8"?>
 <ct:contentTypeSchema xmlns:ct="http://schemas.microsoft.com/office/2006/metadata/contentType" xmlns:ma="http://schemas.microsoft.com/office/2006/metadata/properties/metaAttributes" ct:_="" ma:_="" ma:contentTypeName="Dokument" ma:contentTypeID="0x010100F8AB866DB1F46F47B526E5D9258FA040" ma:contentTypeVersion="7" ma:contentTypeDescription="Ein neues Dokument erstellen." ma:contentTypeScope="" ma:versionID="585cc72fcf0c4884f55160394d2c527a">
   <xsd:schema xmlns:xsd="http://www.w3.org/2001/XMLSchema" xmlns:xs="http://www.w3.org/2001/XMLSchema" xmlns:p="http://schemas.microsoft.com/office/2006/metadata/properties" xmlns:ns3="8d794143-23cb-46b8-b42e-4b8da0576c73" targetNamespace="http://schemas.microsoft.com/office/2006/metadata/properties" ma:root="true" ma:fieldsID="6dbac2f3badaad0be185df480669f4cc" ns3:_="">
     <xsd:import namespace="8d794143-23cb-46b8-b42e-4b8da0576c73"/>
@@ -2647,21 +2653,6 @@
 </ct:contentTypeSchema>
 </file>
 
-<file path=customXml/item2.xml><?xml version="1.0" encoding="utf-8"?>
-<?mso-contentType ?>
-<FormTemplates xmlns="http://schemas.microsoft.com/sharepoint/v3/contenttype/forms">
-  <Display>DocumentLibraryForm</Display>
-  <Edit>DocumentLibraryForm</Edit>
-  <New>DocumentLibraryForm</New>
-</FormTemplates>
-</file>
-
-<file path=customXml/item3.xml><?xml version="1.0" encoding="utf-8"?>
-<p:properties xmlns:p="http://schemas.microsoft.com/office/2006/metadata/properties" xmlns:xsi="http://www.w3.org/2001/XMLSchema-instance" xmlns:pc="http://schemas.microsoft.com/office/infopath/2007/PartnerControls">
-  <documentManagement/>
-</p:properties>
-</file>
-
 <file path=customXml/item4.xml><?xml version="1.0" encoding="utf-8"?>
 <b:Sources xmlns:b="http://schemas.openxmlformats.org/officeDocument/2006/bibliography" xmlns="http://schemas.openxmlformats.org/officeDocument/2006/bibliography" SelectedStyle="\APASixthEditionOfficeOnline.xsl" StyleName="APA" Version="6">
   <b:Source xmlns:b="http://schemas.openxmlformats.org/officeDocument/2006/bibliography" xmlns="http://schemas.openxmlformats.org/officeDocument/2006/bibliography">
@@ -2672,6 +2663,23 @@
 </file>
 
 <file path=customXml/itemProps1.xml><?xml version="1.0" encoding="utf-8"?>
+<ds:datastoreItem xmlns:ds="http://schemas.openxmlformats.org/officeDocument/2006/customXml" ds:itemID="{27F26A1F-7DB3-4A70-BA8D-A8325F7DA455}">
+  <ds:schemaRefs>
+    <ds:schemaRef ds:uri="http://schemas.microsoft.com/office/2006/metadata/properties"/>
+    <ds:schemaRef ds:uri="http://schemas.microsoft.com/office/infopath/2007/PartnerControls"/>
+  </ds:schemaRefs>
+</ds:datastoreItem>
+</file>
+
+<file path=customXml/itemProps2.xml><?xml version="1.0" encoding="utf-8"?>
+<ds:datastoreItem xmlns:ds="http://schemas.openxmlformats.org/officeDocument/2006/customXml" ds:itemID="{33CFB791-25A8-4A52-A336-324D33F59B3E}">
+  <ds:schemaRefs>
+    <ds:schemaRef ds:uri="http://schemas.microsoft.com/sharepoint/v3/contenttype/forms"/>
+  </ds:schemaRefs>
+</ds:datastoreItem>
+</file>
+
+<file path=customXml/itemProps3.xml><?xml version="1.0" encoding="utf-8"?>
 <ds:datastoreItem xmlns:ds="http://schemas.openxmlformats.org/officeDocument/2006/customXml" ds:itemID="{EF3418B0-8AFA-4100-9F81-CF474947292B}">
   <ds:schemaRefs>
     <ds:schemaRef ds:uri="http://schemas.microsoft.com/office/2006/metadata/contentType"/>
@@ -2689,25 +2697,8 @@
 </ds:datastoreItem>
 </file>
 
-<file path=customXml/itemProps2.xml><?xml version="1.0" encoding="utf-8"?>
-<ds:datastoreItem xmlns:ds="http://schemas.openxmlformats.org/officeDocument/2006/customXml" ds:itemID="{33CFB791-25A8-4A52-A336-324D33F59B3E}">
-  <ds:schemaRefs>
-    <ds:schemaRef ds:uri="http://schemas.microsoft.com/sharepoint/v3/contenttype/forms"/>
-  </ds:schemaRefs>
-</ds:datastoreItem>
-</file>
-
-<file path=customXml/itemProps3.xml><?xml version="1.0" encoding="utf-8"?>
-<ds:datastoreItem xmlns:ds="http://schemas.openxmlformats.org/officeDocument/2006/customXml" ds:itemID="{27F26A1F-7DB3-4A70-BA8D-A8325F7DA455}">
-  <ds:schemaRefs>
-    <ds:schemaRef ds:uri="http://schemas.microsoft.com/office/2006/metadata/properties"/>
-    <ds:schemaRef ds:uri="http://schemas.microsoft.com/office/infopath/2007/PartnerControls"/>
-  </ds:schemaRefs>
-</ds:datastoreItem>
-</file>
-
 <file path=customXml/itemProps4.xml><?xml version="1.0" encoding="utf-8"?>
-<ds:datastoreItem xmlns:ds="http://schemas.openxmlformats.org/officeDocument/2006/customXml" ds:itemID="{F8C618C9-EB14-4D5F-A4AB-CE68C27C4CCD}">
+<ds:datastoreItem xmlns:ds="http://schemas.openxmlformats.org/officeDocument/2006/customXml" ds:itemID="{FDDCED4E-1AE1-4933-89B7-9D5840406905}">
   <ds:schemaRefs>
     <ds:schemaRef ds:uri="http://schemas.openxmlformats.org/officeDocument/2006/bibliography"/>
   </ds:schemaRefs>

</xml_diff>

<commit_message>
updated and moved documentation
</commit_message>
<xml_diff>
--- a/Documentation/M153_LB1_DibenedettoAndersonPavlov.docx
+++ b/Documentation/M153_LB1_DibenedettoAndersonPavlov.docx
@@ -1,10 +1,10 @@
 
 <file path=word/document.xml><?xml version="1.0" encoding="utf-8"?>
-<w:document xmlns:wpc="http://schemas.microsoft.com/office/word/2010/wordprocessingCanvas" xmlns:cx="http://schemas.microsoft.com/office/drawing/2014/chartex" xmlns:cx1="http://schemas.microsoft.com/office/drawing/2015/9/8/chartex" xmlns:cx2="http://schemas.microsoft.com/office/drawing/2015/10/21/chartex" xmlns:cx3="http://schemas.microsoft.com/office/drawing/2016/5/9/chartex" xmlns:cx4="http://schemas.microsoft.com/office/drawing/2016/5/10/chartex" xmlns:cx5="http://schemas.microsoft.com/office/drawing/2016/5/11/chartex" xmlns:cx6="http://schemas.microsoft.com/office/drawing/2016/5/12/chartex" xmlns:cx7="http://schemas.microsoft.com/office/drawing/2016/5/13/chartex" xmlns:cx8="http://schemas.microsoft.com/office/drawing/2016/5/14/chartex" xmlns:mc="http://schemas.openxmlformats.org/markup-compatibility/2006" xmlns:aink="http://schemas.microsoft.com/office/drawing/2016/ink" xmlns:am3d="http://schemas.microsoft.com/office/drawing/2017/model3d" xmlns:o="urn:schemas-microsoft-com:office:office" xmlns:r="http://schemas.openxmlformats.org/officeDocument/2006/relationships" xmlns:m="http://schemas.openxmlformats.org/officeDocument/2006/math" xmlns:v="urn:schemas-microsoft-com:vml" xmlns:wp14="http://schemas.microsoft.com/office/word/2010/wordprocessingDrawing" xmlns:wp="http://schemas.openxmlformats.org/drawingml/2006/wordprocessingDrawing" xmlns:w10="urn:schemas-microsoft-com:office:word" xmlns:w="http://schemas.openxmlformats.org/wordprocessingml/2006/main" xmlns:w14="http://schemas.microsoft.com/office/word/2010/wordml" xmlns:w15="http://schemas.microsoft.com/office/word/2012/wordml" xmlns:w16cid="http://schemas.microsoft.com/office/word/2016/wordml/cid" xmlns:w16se="http://schemas.microsoft.com/office/word/2015/wordml/symex" xmlns:wpg="http://schemas.microsoft.com/office/word/2010/wordprocessingGroup" xmlns:wpi="http://schemas.microsoft.com/office/word/2010/wordprocessingInk" xmlns:wne="http://schemas.microsoft.com/office/word/2006/wordml" xmlns:wps="http://schemas.microsoft.com/office/word/2010/wordprocessingShape" mc:Ignorable="w14 w15 w16se w16cid wp14">
+<w:document xmlns:wpc="http://schemas.microsoft.com/office/word/2010/wordprocessingCanvas" xmlns:cx="http://schemas.microsoft.com/office/drawing/2014/chartex" xmlns:cx1="http://schemas.microsoft.com/office/drawing/2015/9/8/chartex" xmlns:cx2="http://schemas.microsoft.com/office/drawing/2015/10/21/chartex" xmlns:cx3="http://schemas.microsoft.com/office/drawing/2016/5/9/chartex" xmlns:cx4="http://schemas.microsoft.com/office/drawing/2016/5/10/chartex" xmlns:cx5="http://schemas.microsoft.com/office/drawing/2016/5/11/chartex" xmlns:cx6="http://schemas.microsoft.com/office/drawing/2016/5/12/chartex" xmlns:cx7="http://schemas.microsoft.com/office/drawing/2016/5/13/chartex" xmlns:cx8="http://schemas.microsoft.com/office/drawing/2016/5/14/chartex" xmlns:mc="http://schemas.openxmlformats.org/markup-compatibility/2006" xmlns:aink="http://schemas.microsoft.com/office/drawing/2016/ink" xmlns:am3d="http://schemas.microsoft.com/office/drawing/2017/model3d" xmlns:o="urn:schemas-microsoft-com:office:office" xmlns:r="http://schemas.openxmlformats.org/officeDocument/2006/relationships" xmlns:m="http://schemas.openxmlformats.org/officeDocument/2006/math" xmlns:v="urn:schemas-microsoft-com:vml" xmlns:wp14="http://schemas.microsoft.com/office/word/2010/wordprocessingDrawing" xmlns:wp="http://schemas.openxmlformats.org/drawingml/2006/wordprocessingDrawing" xmlns:w10="urn:schemas-microsoft-com:office:word" xmlns:w="http://schemas.openxmlformats.org/wordprocessingml/2006/main" xmlns:w14="http://schemas.microsoft.com/office/word/2010/wordml" xmlns:w15="http://schemas.microsoft.com/office/word/2012/wordml" xmlns:w16cex="http://schemas.microsoft.com/office/word/2018/wordml/cex" xmlns:w16cid="http://schemas.microsoft.com/office/word/2016/wordml/cid" xmlns:w16="http://schemas.microsoft.com/office/word/2018/wordml" xmlns:w16se="http://schemas.microsoft.com/office/word/2015/wordml/symex" xmlns:wpg="http://schemas.microsoft.com/office/word/2010/wordprocessingGroup" xmlns:wpi="http://schemas.microsoft.com/office/word/2010/wordprocessingInk" xmlns:wne="http://schemas.microsoft.com/office/word/2006/wordml" xmlns:wps="http://schemas.microsoft.com/office/word/2010/wordprocessingShape" mc:Ignorable="w14 w15 w16se w16cid w16 w16cex wp14">
   <w:body>
     <w:p>
       <w:pPr>
-        <w:pStyle w:val="Titel"/>
+        <w:pStyle w:val="Title"/>
       </w:pPr>
       <w:r>
         <w:t>Dokumentation</w:t>
@@ -25,7 +25,7 @@
     <w:p/>
     <w:p>
       <w:pPr>
-        <w:pStyle w:val="Untertitel"/>
+        <w:pStyle w:val="Subtitle"/>
         <w:ind w:left="4245" w:hanging="4245"/>
       </w:pPr>
       <w:r>
@@ -52,7 +52,7 @@
     </w:p>
     <w:p>
       <w:pPr>
-        <w:pStyle w:val="Untertitel"/>
+        <w:pStyle w:val="Subtitle"/>
       </w:pPr>
       <w:r>
         <w:t>Datum der Erstellung:</w:t>
@@ -75,7 +75,7 @@
     </w:p>
     <w:p>
       <w:pPr>
-        <w:pStyle w:val="Untertitel"/>
+        <w:pStyle w:val="Subtitle"/>
       </w:pPr>
       <w:r>
         <w:t>Letzter Autor:</w:t>
@@ -98,7 +98,7 @@
     </w:p>
     <w:p>
       <w:pPr>
-        <w:pStyle w:val="Untertitel"/>
+        <w:pStyle w:val="Subtitle"/>
       </w:pPr>
       <w:r>
         <w:t>Datum der letzten Bearbeitung</w:t>
@@ -142,7 +142,7 @@
       <w:sdtContent>
         <w:p>
           <w:pPr>
-            <w:pStyle w:val="berschrift1"/>
+            <w:pStyle w:val="Heading1"/>
           </w:pPr>
           <w:r>
             <w:t>Inhaltsverzeichnis</w:t>
@@ -151,7 +151,7 @@
         </w:p>
         <w:p>
           <w:pPr>
-            <w:pStyle w:val="Verzeichnis1"/>
+            <w:pStyle w:val="TOC1"/>
             <w:tabs>
               <w:tab w:val="right" w:leader="dot" w:pos="9062"/>
             </w:tabs>
@@ -221,7 +221,7 @@
         </w:p>
         <w:p>
           <w:pPr>
-            <w:pStyle w:val="Verzeichnis1"/>
+            <w:pStyle w:val="TOC1"/>
             <w:tabs>
               <w:tab w:val="right" w:leader="dot" w:pos="9062"/>
             </w:tabs>
@@ -282,7 +282,7 @@
         </w:p>
         <w:p>
           <w:pPr>
-            <w:pStyle w:val="Verzeichnis1"/>
+            <w:pStyle w:val="TOC1"/>
             <w:tabs>
               <w:tab w:val="right" w:leader="dot" w:pos="9062"/>
             </w:tabs>
@@ -343,7 +343,7 @@
         </w:p>
         <w:p>
           <w:pPr>
-            <w:pStyle w:val="Verzeichnis1"/>
+            <w:pStyle w:val="TOC1"/>
             <w:tabs>
               <w:tab w:val="right" w:leader="dot" w:pos="9062"/>
             </w:tabs>
@@ -404,7 +404,7 @@
         </w:p>
         <w:p>
           <w:pPr>
-            <w:pStyle w:val="Verzeichnis1"/>
+            <w:pStyle w:val="TOC1"/>
             <w:tabs>
               <w:tab w:val="right" w:leader="dot" w:pos="9062"/>
             </w:tabs>
@@ -465,7 +465,7 @@
         </w:p>
         <w:p>
           <w:pPr>
-            <w:pStyle w:val="Verzeichnis1"/>
+            <w:pStyle w:val="TOC1"/>
             <w:tabs>
               <w:tab w:val="right" w:leader="dot" w:pos="9062"/>
             </w:tabs>
@@ -558,10 +558,12 @@
     </w:p>
     <w:p>
       <w:pPr>
-        <w:pStyle w:val="berschrift1"/>
+        <w:pStyle w:val="Heading1"/>
       </w:pPr>
       <w:bookmarkStart w:id="1" w:name="_Toc57983005"/>
       <w:bookmarkStart w:id="2" w:name="_Toc19694662"/>
+      <w:bookmarkStart w:id="3" w:name="_Änderungskontrolle"/>
+      <w:bookmarkEnd w:id="3"/>
       <w:r>
         <w:lastRenderedPageBreak/>
         <w:t>Änderungskontrolle</w:t>
@@ -570,17 +572,16 @@
     </w:p>
     <w:tbl>
       <w:tblPr>
-        <w:tblStyle w:val="Gitternetztabelle1hellAkzent1"/>
-        <w:tblW w:w="0" w:type="auto"/>
+        <w:tblStyle w:val="GridTable1Light-Accent1"/>
+        <w:tblW w:w="9067" w:type="dxa"/>
         <w:tblInd w:w="0" w:type="dxa"/>
         <w:tblLook w:val="04A0" w:firstRow="1" w:lastRow="0" w:firstColumn="1" w:lastColumn="0" w:noHBand="0" w:noVBand="1"/>
       </w:tblPr>
       <w:tblGrid>
         <w:gridCol w:w="1093"/>
-        <w:gridCol w:w="2600"/>
-        <w:gridCol w:w="1787"/>
-        <w:gridCol w:w="1790"/>
-        <w:gridCol w:w="1792"/>
+        <w:gridCol w:w="3722"/>
+        <w:gridCol w:w="2693"/>
+        <w:gridCol w:w="1559"/>
       </w:tblGrid>
       <w:tr>
         <w:trPr>
@@ -611,7 +612,7 @@
         </w:tc>
         <w:tc>
           <w:tcPr>
-            <w:tcW w:w="2600" w:type="dxa"/>
+            <w:tcW w:w="3722" w:type="dxa"/>
             <w:tcBorders>
               <w:top w:val="single" w:sz="4" w:space="0" w:color="B4C6E7" w:themeColor="accent1" w:themeTint="66"/>
               <w:left w:val="single" w:sz="4" w:space="0" w:color="B4C6E7" w:themeColor="accent1" w:themeTint="66"/>
@@ -630,7 +631,7 @@
         </w:tc>
         <w:tc>
           <w:tcPr>
-            <w:tcW w:w="1787" w:type="dxa"/>
+            <w:tcW w:w="2693" w:type="dxa"/>
             <w:tcBorders>
               <w:top w:val="single" w:sz="4" w:space="0" w:color="B4C6E7" w:themeColor="accent1" w:themeTint="66"/>
               <w:left w:val="single" w:sz="4" w:space="0" w:color="B4C6E7" w:themeColor="accent1" w:themeTint="66"/>
@@ -643,32 +644,13 @@
               <w:cnfStyle w:val="100000000000" w:firstRow="1" w:lastRow="0" w:firstColumn="0" w:lastColumn="0" w:oddVBand="0" w:evenVBand="0" w:oddHBand="0" w:evenHBand="0" w:firstRowFirstColumn="0" w:firstRowLastColumn="0" w:lastRowFirstColumn="0" w:lastRowLastColumn="0"/>
             </w:pPr>
             <w:r>
-              <w:t>Software Release</w:t>
+              <w:t>Verfasser</w:t>
             </w:r>
           </w:p>
         </w:tc>
         <w:tc>
           <w:tcPr>
-            <w:tcW w:w="1790" w:type="dxa"/>
-            <w:tcBorders>
-              <w:top w:val="single" w:sz="4" w:space="0" w:color="B4C6E7" w:themeColor="accent1" w:themeTint="66"/>
-              <w:left w:val="single" w:sz="4" w:space="0" w:color="B4C6E7" w:themeColor="accent1" w:themeTint="66"/>
-              <w:right w:val="single" w:sz="4" w:space="0" w:color="B4C6E7" w:themeColor="accent1" w:themeTint="66"/>
-            </w:tcBorders>
-            <w:hideMark/>
-          </w:tcPr>
-          <w:p>
-            <w:pPr>
-              <w:cnfStyle w:val="100000000000" w:firstRow="1" w:lastRow="0" w:firstColumn="0" w:lastColumn="0" w:oddVBand="0" w:evenVBand="0" w:oddHBand="0" w:evenHBand="0" w:firstRowFirstColumn="0" w:firstRowLastColumn="0" w:lastRowFirstColumn="0" w:lastRowLastColumn="0"/>
-            </w:pPr>
-            <w:r>
-              <w:t>Verfasser</w:t>
-            </w:r>
-          </w:p>
-        </w:tc>
-        <w:tc>
-          <w:tcPr>
-            <w:tcW w:w="1792" w:type="dxa"/>
+            <w:tcW w:w="1559" w:type="dxa"/>
             <w:tcBorders>
               <w:top w:val="single" w:sz="4" w:space="0" w:color="B4C6E7" w:themeColor="accent1" w:themeTint="66"/>
               <w:left w:val="single" w:sz="4" w:space="0" w:color="B4C6E7" w:themeColor="accent1" w:themeTint="66"/>
@@ -717,7 +699,7 @@
         </w:tc>
         <w:tc>
           <w:tcPr>
-            <w:tcW w:w="2600" w:type="dxa"/>
+            <w:tcW w:w="3722" w:type="dxa"/>
             <w:tcBorders>
               <w:top w:val="single" w:sz="4" w:space="0" w:color="B4C6E7" w:themeColor="accent1" w:themeTint="66"/>
               <w:left w:val="single" w:sz="4" w:space="0" w:color="B4C6E7" w:themeColor="accent1" w:themeTint="66"/>
@@ -731,16 +713,13 @@
               <w:cnfStyle w:val="000000000000" w:firstRow="0" w:lastRow="0" w:firstColumn="0" w:lastColumn="0" w:oddVBand="0" w:evenVBand="0" w:oddHBand="0" w:evenHBand="0" w:firstRowFirstColumn="0" w:firstRowLastColumn="0" w:lastRowFirstColumn="0" w:lastRowLastColumn="0"/>
             </w:pPr>
             <w:r>
-              <w:t>Entwurf</w:t>
-            </w:r>
-            <w:r>
-              <w:t xml:space="preserve"> des Pflichtenhefts</w:t>
+              <w:t>Initialdokument</w:t>
             </w:r>
           </w:p>
         </w:tc>
         <w:tc>
           <w:tcPr>
-            <w:tcW w:w="1787" w:type="dxa"/>
+            <w:tcW w:w="2693" w:type="dxa"/>
             <w:tcBorders>
               <w:top w:val="single" w:sz="4" w:space="0" w:color="B4C6E7" w:themeColor="accent1" w:themeTint="66"/>
               <w:left w:val="single" w:sz="4" w:space="0" w:color="B4C6E7" w:themeColor="accent1" w:themeTint="66"/>
@@ -754,13 +733,13 @@
               <w:cnfStyle w:val="000000000000" w:firstRow="0" w:lastRow="0" w:firstColumn="0" w:lastColumn="0" w:oddVBand="0" w:evenVBand="0" w:oddHBand="0" w:evenHBand="0" w:firstRowFirstColumn="0" w:firstRowLastColumn="0" w:lastRowFirstColumn="0" w:lastRowLastColumn="0"/>
             </w:pPr>
             <w:r>
-              <w:t>-</w:t>
+              <w:t>Grigory Pavlov</w:t>
             </w:r>
           </w:p>
         </w:tc>
         <w:tc>
           <w:tcPr>
-            <w:tcW w:w="1790" w:type="dxa"/>
+            <w:tcW w:w="1559" w:type="dxa"/>
             <w:tcBorders>
               <w:top w:val="single" w:sz="4" w:space="0" w:color="B4C6E7" w:themeColor="accent1" w:themeTint="66"/>
               <w:left w:val="single" w:sz="4" w:space="0" w:color="B4C6E7" w:themeColor="accent1" w:themeTint="66"/>
@@ -774,30 +753,281 @@
               <w:cnfStyle w:val="000000000000" w:firstRow="0" w:lastRow="0" w:firstColumn="0" w:lastColumn="0" w:oddVBand="0" w:evenVBand="0" w:oddHBand="0" w:evenHBand="0" w:firstRowFirstColumn="0" w:firstRowLastColumn="0" w:lastRowFirstColumn="0" w:lastRowLastColumn="0"/>
             </w:pPr>
             <w:r>
-              <w:t>Grigory Pavlov</w:t>
+              <w:t>04.12.2020</w:t>
             </w:r>
           </w:p>
         </w:tc>
+      </w:tr>
+      <w:tr>
         <w:tc>
           <w:tcPr>
-            <w:tcW w:w="1792" w:type="dxa"/>
+            <w:cnfStyle w:val="001000000000" w:firstRow="0" w:lastRow="0" w:firstColumn="1" w:lastColumn="0" w:oddVBand="0" w:evenVBand="0" w:oddHBand="0" w:evenHBand="0" w:firstRowFirstColumn="0" w:firstRowLastColumn="0" w:lastRowFirstColumn="0" w:lastRowLastColumn="0"/>
+            <w:tcW w:w="1093" w:type="dxa"/>
             <w:tcBorders>
               <w:top w:val="single" w:sz="4" w:space="0" w:color="B4C6E7" w:themeColor="accent1" w:themeTint="66"/>
               <w:left w:val="single" w:sz="4" w:space="0" w:color="B4C6E7" w:themeColor="accent1" w:themeTint="66"/>
               <w:bottom w:val="single" w:sz="4" w:space="0" w:color="B4C6E7" w:themeColor="accent1" w:themeTint="66"/>
               <w:right w:val="single" w:sz="4" w:space="0" w:color="B4C6E7" w:themeColor="accent1" w:themeTint="66"/>
             </w:tcBorders>
-            <w:hideMark/>
+          </w:tcPr>
+          <w:p>
+            <w:pPr>
+              <w:rPr>
+                <w:b w:val="0"/>
+                <w:bCs w:val="0"/>
+              </w:rPr>
+            </w:pPr>
+            <w:r>
+              <w:rPr>
+                <w:b w:val="0"/>
+                <w:bCs w:val="0"/>
+              </w:rPr>
+              <w:t>0.2</w:t>
+            </w:r>
+          </w:p>
+        </w:tc>
+        <w:tc>
+          <w:tcPr>
+            <w:tcW w:w="3722" w:type="dxa"/>
+            <w:tcBorders>
+              <w:top w:val="single" w:sz="4" w:space="0" w:color="B4C6E7" w:themeColor="accent1" w:themeTint="66"/>
+              <w:left w:val="single" w:sz="4" w:space="0" w:color="B4C6E7" w:themeColor="accent1" w:themeTint="66"/>
+              <w:bottom w:val="single" w:sz="4" w:space="0" w:color="B4C6E7" w:themeColor="accent1" w:themeTint="66"/>
+              <w:right w:val="single" w:sz="4" w:space="0" w:color="B4C6E7" w:themeColor="accent1" w:themeTint="66"/>
+            </w:tcBorders>
           </w:tcPr>
           <w:p>
             <w:pPr>
               <w:cnfStyle w:val="000000000000" w:firstRow="0" w:lastRow="0" w:firstColumn="0" w:lastColumn="0" w:oddVBand="0" w:evenVBand="0" w:oddHBand="0" w:evenHBand="0" w:firstRowFirstColumn="0" w:firstRowLastColumn="0" w:lastRowFirstColumn="0" w:lastRowLastColumn="0"/>
             </w:pPr>
             <w:r>
-              <w:t>04.12</w:t>
-            </w:r>
-            <w:r>
-              <w:t>.2020</w:t>
+              <w:t xml:space="preserve">Überarbeitung </w:t>
+            </w:r>
+            <w:hyperlink w:anchor="_Projektbeschreibung" w:history="1">
+              <w:r>
+                <w:rPr>
+                  <w:rStyle w:val="Hyperlink"/>
+                </w:rPr>
+                <w:t>Projektbeschreibung</w:t>
+              </w:r>
+            </w:hyperlink>
+          </w:p>
+        </w:tc>
+        <w:tc>
+          <w:tcPr>
+            <w:tcW w:w="2693" w:type="dxa"/>
+            <w:tcBorders>
+              <w:top w:val="single" w:sz="4" w:space="0" w:color="B4C6E7" w:themeColor="accent1" w:themeTint="66"/>
+              <w:left w:val="single" w:sz="4" w:space="0" w:color="B4C6E7" w:themeColor="accent1" w:themeTint="66"/>
+              <w:bottom w:val="single" w:sz="4" w:space="0" w:color="B4C6E7" w:themeColor="accent1" w:themeTint="66"/>
+              <w:right w:val="single" w:sz="4" w:space="0" w:color="B4C6E7" w:themeColor="accent1" w:themeTint="66"/>
+            </w:tcBorders>
+          </w:tcPr>
+          <w:p>
+            <w:pPr>
+              <w:cnfStyle w:val="000000000000" w:firstRow="0" w:lastRow="0" w:firstColumn="0" w:lastColumn="0" w:oddVBand="0" w:evenVBand="0" w:oddHBand="0" w:evenHBand="0" w:firstRowFirstColumn="0" w:firstRowLastColumn="0" w:lastRowFirstColumn="0" w:lastRowLastColumn="0"/>
+            </w:pPr>
+            <w:r>
+              <w:t>Robert Andersson</w:t>
+            </w:r>
+          </w:p>
+        </w:tc>
+        <w:tc>
+          <w:tcPr>
+            <w:tcW w:w="1559" w:type="dxa"/>
+            <w:tcBorders>
+              <w:top w:val="single" w:sz="4" w:space="0" w:color="B4C6E7" w:themeColor="accent1" w:themeTint="66"/>
+              <w:left w:val="single" w:sz="4" w:space="0" w:color="B4C6E7" w:themeColor="accent1" w:themeTint="66"/>
+              <w:bottom w:val="single" w:sz="4" w:space="0" w:color="B4C6E7" w:themeColor="accent1" w:themeTint="66"/>
+              <w:right w:val="single" w:sz="4" w:space="0" w:color="B4C6E7" w:themeColor="accent1" w:themeTint="66"/>
+            </w:tcBorders>
+          </w:tcPr>
+          <w:p>
+            <w:pPr>
+              <w:cnfStyle w:val="000000000000" w:firstRow="0" w:lastRow="0" w:firstColumn="0" w:lastColumn="0" w:oddVBand="0" w:evenVBand="0" w:oddHBand="0" w:evenHBand="0" w:firstRowFirstColumn="0" w:firstRowLastColumn="0" w:lastRowFirstColumn="0" w:lastRowLastColumn="0"/>
+            </w:pPr>
+            <w:r>
+              <w:t>08.12.2020</w:t>
+            </w:r>
+          </w:p>
+        </w:tc>
+      </w:tr>
+      <w:tr>
+        <w:tc>
+          <w:tcPr>
+            <w:cnfStyle w:val="001000000000" w:firstRow="0" w:lastRow="0" w:firstColumn="1" w:lastColumn="0" w:oddVBand="0" w:evenVBand="0" w:oddHBand="0" w:evenHBand="0" w:firstRowFirstColumn="0" w:firstRowLastColumn="0" w:lastRowFirstColumn="0" w:lastRowLastColumn="0"/>
+            <w:tcW w:w="1093" w:type="dxa"/>
+            <w:tcBorders>
+              <w:top w:val="single" w:sz="4" w:space="0" w:color="B4C6E7" w:themeColor="accent1" w:themeTint="66"/>
+              <w:left w:val="single" w:sz="4" w:space="0" w:color="B4C6E7" w:themeColor="accent1" w:themeTint="66"/>
+              <w:bottom w:val="single" w:sz="4" w:space="0" w:color="B4C6E7" w:themeColor="accent1" w:themeTint="66"/>
+              <w:right w:val="single" w:sz="4" w:space="0" w:color="B4C6E7" w:themeColor="accent1" w:themeTint="66"/>
+            </w:tcBorders>
+          </w:tcPr>
+          <w:p>
+            <w:pPr>
+              <w:rPr>
+                <w:b w:val="0"/>
+                <w:bCs w:val="0"/>
+              </w:rPr>
+            </w:pPr>
+            <w:r>
+              <w:rPr>
+                <w:b w:val="0"/>
+                <w:bCs w:val="0"/>
+              </w:rPr>
+              <w:t>0.3</w:t>
+            </w:r>
+          </w:p>
+        </w:tc>
+        <w:tc>
+          <w:tcPr>
+            <w:tcW w:w="3722" w:type="dxa"/>
+            <w:tcBorders>
+              <w:top w:val="single" w:sz="4" w:space="0" w:color="B4C6E7" w:themeColor="accent1" w:themeTint="66"/>
+              <w:left w:val="single" w:sz="4" w:space="0" w:color="B4C6E7" w:themeColor="accent1" w:themeTint="66"/>
+              <w:bottom w:val="single" w:sz="4" w:space="0" w:color="B4C6E7" w:themeColor="accent1" w:themeTint="66"/>
+              <w:right w:val="single" w:sz="4" w:space="0" w:color="B4C6E7" w:themeColor="accent1" w:themeTint="66"/>
+            </w:tcBorders>
+          </w:tcPr>
+          <w:p>
+            <w:pPr>
+              <w:cnfStyle w:val="000000000000" w:firstRow="0" w:lastRow="0" w:firstColumn="0" w:lastColumn="0" w:oddVBand="0" w:evenVBand="0" w:oddHBand="0" w:evenHBand="0" w:firstRowFirstColumn="0" w:firstRowLastColumn="0" w:lastRowFirstColumn="0" w:lastRowLastColumn="0"/>
+            </w:pPr>
+            <w:r>
+              <w:t xml:space="preserve">Überarbeitung </w:t>
+            </w:r>
+            <w:hyperlink w:anchor="_Änderungskontrolle" w:history="1">
+              <w:r>
+                <w:rPr>
+                  <w:rStyle w:val="Hyperlink"/>
+                </w:rPr>
+                <w:t>Änderungskontrolle</w:t>
+              </w:r>
+            </w:hyperlink>
+          </w:p>
+        </w:tc>
+        <w:tc>
+          <w:tcPr>
+            <w:tcW w:w="2693" w:type="dxa"/>
+            <w:tcBorders>
+              <w:top w:val="single" w:sz="4" w:space="0" w:color="B4C6E7" w:themeColor="accent1" w:themeTint="66"/>
+              <w:left w:val="single" w:sz="4" w:space="0" w:color="B4C6E7" w:themeColor="accent1" w:themeTint="66"/>
+              <w:bottom w:val="single" w:sz="4" w:space="0" w:color="B4C6E7" w:themeColor="accent1" w:themeTint="66"/>
+              <w:right w:val="single" w:sz="4" w:space="0" w:color="B4C6E7" w:themeColor="accent1" w:themeTint="66"/>
+            </w:tcBorders>
+          </w:tcPr>
+          <w:p>
+            <w:pPr>
+              <w:cnfStyle w:val="000000000000" w:firstRow="0" w:lastRow="0" w:firstColumn="0" w:lastColumn="0" w:oddVBand="0" w:evenVBand="0" w:oddHBand="0" w:evenHBand="0" w:firstRowFirstColumn="0" w:firstRowLastColumn="0" w:lastRowFirstColumn="0" w:lastRowLastColumn="0"/>
+            </w:pPr>
+            <w:r>
+              <w:t>Grigory Pavlov</w:t>
+            </w:r>
+          </w:p>
+        </w:tc>
+        <w:tc>
+          <w:tcPr>
+            <w:tcW w:w="1559" w:type="dxa"/>
+            <w:tcBorders>
+              <w:top w:val="single" w:sz="4" w:space="0" w:color="B4C6E7" w:themeColor="accent1" w:themeTint="66"/>
+              <w:left w:val="single" w:sz="4" w:space="0" w:color="B4C6E7" w:themeColor="accent1" w:themeTint="66"/>
+              <w:bottom w:val="single" w:sz="4" w:space="0" w:color="B4C6E7" w:themeColor="accent1" w:themeTint="66"/>
+              <w:right w:val="single" w:sz="4" w:space="0" w:color="B4C6E7" w:themeColor="accent1" w:themeTint="66"/>
+            </w:tcBorders>
+          </w:tcPr>
+          <w:p>
+            <w:pPr>
+              <w:cnfStyle w:val="000000000000" w:firstRow="0" w:lastRow="0" w:firstColumn="0" w:lastColumn="0" w:oddVBand="0" w:evenVBand="0" w:oddHBand="0" w:evenHBand="0" w:firstRowFirstColumn="0" w:firstRowLastColumn="0" w:lastRowFirstColumn="0" w:lastRowLastColumn="0"/>
+            </w:pPr>
+            <w:r>
+              <w:t>1</w:t>
+            </w:r>
+            <w:r>
+              <w:t>0.01.2021</w:t>
+            </w:r>
+          </w:p>
+        </w:tc>
+      </w:tr>
+      <w:tr>
+        <w:tc>
+          <w:tcPr>
+            <w:cnfStyle w:val="001000000000" w:firstRow="0" w:lastRow="0" w:firstColumn="1" w:lastColumn="0" w:oddVBand="0" w:evenVBand="0" w:oddHBand="0" w:evenHBand="0" w:firstRowFirstColumn="0" w:firstRowLastColumn="0" w:lastRowFirstColumn="0" w:lastRowLastColumn="0"/>
+            <w:tcW w:w="1093" w:type="dxa"/>
+            <w:tcBorders>
+              <w:top w:val="single" w:sz="4" w:space="0" w:color="B4C6E7" w:themeColor="accent1" w:themeTint="66"/>
+              <w:left w:val="single" w:sz="4" w:space="0" w:color="B4C6E7" w:themeColor="accent1" w:themeTint="66"/>
+              <w:bottom w:val="single" w:sz="4" w:space="0" w:color="B4C6E7" w:themeColor="accent1" w:themeTint="66"/>
+              <w:right w:val="single" w:sz="4" w:space="0" w:color="B4C6E7" w:themeColor="accent1" w:themeTint="66"/>
+            </w:tcBorders>
+          </w:tcPr>
+          <w:p>
+            <w:pPr>
+              <w:rPr>
+                <w:b w:val="0"/>
+                <w:bCs w:val="0"/>
+              </w:rPr>
+            </w:pPr>
+            <w:r>
+              <w:rPr>
+                <w:b w:val="0"/>
+                <w:bCs w:val="0"/>
+              </w:rPr>
+              <w:t>0.4</w:t>
+            </w:r>
+          </w:p>
+        </w:tc>
+        <w:tc>
+          <w:tcPr>
+            <w:tcW w:w="3722" w:type="dxa"/>
+            <w:tcBorders>
+              <w:top w:val="single" w:sz="4" w:space="0" w:color="B4C6E7" w:themeColor="accent1" w:themeTint="66"/>
+              <w:left w:val="single" w:sz="4" w:space="0" w:color="B4C6E7" w:themeColor="accent1" w:themeTint="66"/>
+              <w:bottom w:val="single" w:sz="4" w:space="0" w:color="B4C6E7" w:themeColor="accent1" w:themeTint="66"/>
+              <w:right w:val="single" w:sz="4" w:space="0" w:color="B4C6E7" w:themeColor="accent1" w:themeTint="66"/>
+            </w:tcBorders>
+          </w:tcPr>
+          <w:p>
+            <w:pPr>
+              <w:cnfStyle w:val="000000000000" w:firstRow="0" w:lastRow="0" w:firstColumn="0" w:lastColumn="0" w:oddVBand="0" w:evenVBand="0" w:oddHBand="0" w:evenHBand="0" w:firstRowFirstColumn="0" w:firstRowLastColumn="0" w:lastRowFirstColumn="0" w:lastRowLastColumn="0"/>
+            </w:pPr>
+          </w:p>
+        </w:tc>
+        <w:tc>
+          <w:tcPr>
+            <w:tcW w:w="2693" w:type="dxa"/>
+            <w:tcBorders>
+              <w:top w:val="single" w:sz="4" w:space="0" w:color="B4C6E7" w:themeColor="accent1" w:themeTint="66"/>
+              <w:left w:val="single" w:sz="4" w:space="0" w:color="B4C6E7" w:themeColor="accent1" w:themeTint="66"/>
+              <w:bottom w:val="single" w:sz="4" w:space="0" w:color="B4C6E7" w:themeColor="accent1" w:themeTint="66"/>
+              <w:right w:val="single" w:sz="4" w:space="0" w:color="B4C6E7" w:themeColor="accent1" w:themeTint="66"/>
+            </w:tcBorders>
+          </w:tcPr>
+          <w:p>
+            <w:pPr>
+              <w:cnfStyle w:val="000000000000" w:firstRow="0" w:lastRow="0" w:firstColumn="0" w:lastColumn="0" w:oddVBand="0" w:evenVBand="0" w:oddHBand="0" w:evenHBand="0" w:firstRowFirstColumn="0" w:firstRowLastColumn="0" w:lastRowFirstColumn="0" w:lastRowLastColumn="0"/>
+            </w:pPr>
+            <w:r>
+              <w:t>Grigory Pavlov</w:t>
+            </w:r>
+          </w:p>
+        </w:tc>
+        <w:tc>
+          <w:tcPr>
+            <w:tcW w:w="1559" w:type="dxa"/>
+            <w:tcBorders>
+              <w:top w:val="single" w:sz="4" w:space="0" w:color="B4C6E7" w:themeColor="accent1" w:themeTint="66"/>
+              <w:left w:val="single" w:sz="4" w:space="0" w:color="B4C6E7" w:themeColor="accent1" w:themeTint="66"/>
+              <w:bottom w:val="single" w:sz="4" w:space="0" w:color="B4C6E7" w:themeColor="accent1" w:themeTint="66"/>
+              <w:right w:val="single" w:sz="4" w:space="0" w:color="B4C6E7" w:themeColor="accent1" w:themeTint="66"/>
+            </w:tcBorders>
+          </w:tcPr>
+          <w:p>
+            <w:pPr>
+              <w:cnfStyle w:val="000000000000" w:firstRow="0" w:lastRow="0" w:firstColumn="0" w:lastColumn="0" w:oddVBand="0" w:evenVBand="0" w:oddHBand="0" w:evenHBand="0" w:firstRowFirstColumn="0" w:firstRowLastColumn="0" w:lastRowFirstColumn="0" w:lastRowLastColumn="0"/>
+            </w:pPr>
+            <w:r>
+              <w:t>20.01.2020</w:t>
             </w:r>
           </w:p>
         </w:tc>
@@ -811,76 +1041,96 @@
     </w:p>
     <w:p>
       <w:pPr>
-        <w:pStyle w:val="berschrift1"/>
+        <w:pStyle w:val="Heading1"/>
       </w:pPr>
-      <w:bookmarkStart w:id="3" w:name="_Toc57983006"/>
+      <w:bookmarkStart w:id="4" w:name="_Toc57983006"/>
       <w:r>
         <w:lastRenderedPageBreak/>
         <w:t>Dokumentspezifikation</w:t>
       </w:r>
       <w:bookmarkEnd w:id="2"/>
-      <w:bookmarkEnd w:id="3"/>
-    </w:p>
-    <w:p/>
-    <w:p>
-      <w:r>
-        <w:t xml:space="preserve">In diesem Dokument sind die Ursprüngliche Idee, die Bestandteile des </w:t>
-      </w:r>
-      <w:r>
-        <w:t>Projekts</w:t>
-      </w:r>
-      <w:r>
-        <w:t xml:space="preserve">, allfällige längere Kommentare und Beschrieb der </w:t>
-      </w:r>
-      <w:r>
-        <w:t>Datenbank</w:t>
-      </w:r>
-      <w:r>
-        <w:t xml:space="preserve"> des Projekts ausführlich erklärt.</w:t>
-      </w:r>
-    </w:p>
-    <w:p>
-      <w:pPr>
-        <w:pStyle w:val="berschrift1"/>
-      </w:pPr>
-      <w:bookmarkStart w:id="4" w:name="_Toc57983007"/>
-      <w:r>
-        <w:t>Projektbeschreibung</w:t>
-      </w:r>
       <w:bookmarkEnd w:id="4"/>
     </w:p>
     <w:p/>
     <w:p>
       <w:r>
-        <w:t xml:space="preserve">Wir haben uns für das Erstellen einer Datenbank eines kleinen Kinos entschieden. Es werden Tabellen für </w:t>
-      </w:r>
-      <w:r>
-        <w:t>Kunden, Filme, Zeitpläne (wann welcher Film abgespielt wird), Sääle, Reservationen, alle Mitarbeiter, Reihen und Sitzplätze erstellt.</w:t>
-      </w:r>
-      <w:bookmarkStart w:id="5" w:name="_GoBack"/>
+        <w:t xml:space="preserve">In diesem Dokument sind die Ursprüngliche Idee, die Bestandteile des </w:t>
+      </w:r>
+      <w:r>
+        <w:t>Projekts</w:t>
+      </w:r>
+      <w:r>
+        <w:t xml:space="preserve">, allfällige längere Kommentare und Beschrieb der </w:t>
+      </w:r>
+      <w:r>
+        <w:t>Datenbank</w:t>
+      </w:r>
+      <w:r>
+        <w:t xml:space="preserve"> des Projekts ausführlich erklärt.</w:t>
+      </w:r>
+    </w:p>
+    <w:p>
+      <w:pPr>
+        <w:pStyle w:val="Heading1"/>
+      </w:pPr>
+      <w:bookmarkStart w:id="5" w:name="_Toc57983007"/>
+      <w:bookmarkStart w:id="6" w:name="_Projektbeschreibung"/>
+      <w:bookmarkEnd w:id="6"/>
+      <w:r>
+        <w:t>Projektbeschreibung</w:t>
+      </w:r>
       <w:bookmarkEnd w:id="5"/>
     </w:p>
     <w:p/>
     <w:p>
-      <w:pPr>
-        <w:pStyle w:val="berschrift1"/>
-      </w:pPr>
-      <w:bookmarkStart w:id="6" w:name="_Toc57983008"/>
-      <w:r>
-        <w:t>Abbildungsverzeichnis</w:t>
-      </w:r>
-      <w:bookmarkEnd w:id="6"/>
+      <w:r>
+        <w:t xml:space="preserve">Wir haben uns für das Erstellen einer Datenbank eines kleinen Kinos entschieden. Es werden Tabellen für </w:t>
+      </w:r>
+      <w:r>
+        <w:t>Kunden, Filme, Zeitpläne (wann welcher Film abgespielt wird), Sääle, Reservationen, alle Mitarbeiter, Reihen und Sitzplätze erstellt.</w:t>
+      </w:r>
+      <w:r>
+        <w:t xml:space="preserve"> Als Userschnittstelle verwenden wir ein ganz einfache </w:t>
+      </w:r>
+      <w:r>
+        <w:t>Terminal UI</w:t>
+      </w:r>
+      <w:r>
+        <w:t xml:space="preserve"> wo man anhand die Zeit, Film und Sitzplatz eine «Ticket» reservieren kann.</w:t>
+      </w:r>
     </w:p>
     <w:p/>
     <w:p>
       <w:pPr>
-        <w:pStyle w:val="berschrift1"/>
+        <w:pStyle w:val="Heading1"/>
       </w:pPr>
-      <w:bookmarkStart w:id="7" w:name="_Toc57983009"/>
+      <w:r>
+        <w:t>Use-Cases</w:t>
+      </w:r>
+    </w:p>
+    <w:p/>
+    <w:p/>
+    <w:p/>
+    <w:p>
+      <w:pPr>
+        <w:pStyle w:val="Heading1"/>
+      </w:pPr>
+      <w:bookmarkStart w:id="7" w:name="_Toc57983008"/>
+      <w:r>
+        <w:t>Abbildungsverzeichnis</w:t>
+      </w:r>
+      <w:bookmarkEnd w:id="7"/>
+    </w:p>
+    <w:p/>
+    <w:p>
+      <w:pPr>
+        <w:pStyle w:val="Heading1"/>
+      </w:pPr>
+      <w:bookmarkStart w:id="8" w:name="_Toc57983009"/>
       <w:r>
         <w:t>Quellenangabe</w:t>
       </w:r>
-      <w:bookmarkEnd w:id="7"/>
+      <w:bookmarkEnd w:id="8"/>
     </w:p>
     <w:p/>
     <w:p/>
@@ -895,7 +1145,7 @@
 </file>
 
 <file path=word/styles.xml><?xml version="1.0" encoding="utf-8"?>
-<w:styles xmlns:mc="http://schemas.openxmlformats.org/markup-compatibility/2006" xmlns:r="http://schemas.openxmlformats.org/officeDocument/2006/relationships" xmlns:w="http://schemas.openxmlformats.org/wordprocessingml/2006/main" xmlns:w14="http://schemas.microsoft.com/office/word/2010/wordml" xmlns:w15="http://schemas.microsoft.com/office/word/2012/wordml" xmlns:w16cid="http://schemas.microsoft.com/office/word/2016/wordml/cid" xmlns:w16se="http://schemas.microsoft.com/office/word/2015/wordml/symex" mc:Ignorable="w14 w15 w16se w16cid">
+<w:styles xmlns:mc="http://schemas.openxmlformats.org/markup-compatibility/2006" xmlns:r="http://schemas.openxmlformats.org/officeDocument/2006/relationships" xmlns:w="http://schemas.openxmlformats.org/wordprocessingml/2006/main" xmlns:w14="http://schemas.microsoft.com/office/word/2010/wordml" xmlns:w15="http://schemas.microsoft.com/office/word/2012/wordml" xmlns:w16cex="http://schemas.microsoft.com/office/word/2018/wordml/cex" xmlns:w16cid="http://schemas.microsoft.com/office/word/2016/wordml/cid" xmlns:w16="http://schemas.microsoft.com/office/word/2018/wordml" xmlns:w16se="http://schemas.microsoft.com/office/word/2015/wordml/symex" mc:Ignorable="w14 w15 w16se w16cid w16 w16cex">
   <w:docDefaults>
     <w:rPrDefault>
       <w:rPr>
@@ -1289,7 +1539,7 @@
     <w:lsdException w:name="Unresolved Mention" w:semiHidden="1" w:unhideWhenUsed="1"/>
     <w:lsdException w:name="Smart Link" w:semiHidden="1" w:unhideWhenUsed="1"/>
   </w:latentStyles>
-  <w:style w:type="paragraph" w:default="1" w:styleId="Standard">
+  <w:style w:type="paragraph" w:default="1" w:styleId="Normal">
     <w:name w:val="Normal"/>
     <w:qFormat/>
     <w:rsid w:val="000A50E3"/>
@@ -1298,11 +1548,11 @@
       <w:noProof/>
     </w:rPr>
   </w:style>
-  <w:style w:type="paragraph" w:styleId="berschrift1">
+  <w:style w:type="paragraph" w:styleId="Heading1">
     <w:name w:val="heading 1"/>
-    <w:basedOn w:val="Standard"/>
-    <w:next w:val="Standard"/>
-    <w:link w:val="berschrift1Zchn"/>
+    <w:basedOn w:val="Normal"/>
+    <w:next w:val="Normal"/>
+    <w:link w:val="Heading1Char"/>
     <w:uiPriority w:val="9"/>
     <w:qFormat/>
     <w:rsid w:val="00D83ABF"/>
@@ -1319,11 +1569,11 @@
       <w:szCs w:val="32"/>
     </w:rPr>
   </w:style>
-  <w:style w:type="paragraph" w:styleId="berschrift2">
+  <w:style w:type="paragraph" w:styleId="Heading2">
     <w:name w:val="heading 2"/>
-    <w:basedOn w:val="Standard"/>
-    <w:next w:val="Standard"/>
-    <w:link w:val="berschrift2Zchn"/>
+    <w:basedOn w:val="Normal"/>
+    <w:next w:val="Normal"/>
+    <w:link w:val="Heading2Char"/>
     <w:uiPriority w:val="9"/>
     <w:unhideWhenUsed/>
     <w:qFormat/>
@@ -1341,11 +1591,11 @@
       <w:szCs w:val="26"/>
     </w:rPr>
   </w:style>
-  <w:style w:type="paragraph" w:styleId="berschrift3">
+  <w:style w:type="paragraph" w:styleId="Heading3">
     <w:name w:val="heading 3"/>
-    <w:basedOn w:val="Standard"/>
-    <w:next w:val="Standard"/>
-    <w:link w:val="berschrift3Zchn"/>
+    <w:basedOn w:val="Normal"/>
+    <w:next w:val="Normal"/>
+    <w:link w:val="Heading3Char"/>
     <w:uiPriority w:val="9"/>
     <w:unhideWhenUsed/>
     <w:qFormat/>
@@ -1364,11 +1614,11 @@
       <w:szCs w:val="24"/>
     </w:rPr>
   </w:style>
-  <w:style w:type="paragraph" w:styleId="berschrift4">
+  <w:style w:type="paragraph" w:styleId="Heading4">
     <w:name w:val="heading 4"/>
-    <w:basedOn w:val="Standard"/>
-    <w:next w:val="Standard"/>
-    <w:link w:val="berschrift4Zchn"/>
+    <w:basedOn w:val="Normal"/>
+    <w:next w:val="Normal"/>
+    <w:link w:val="Heading4Char"/>
     <w:uiPriority w:val="9"/>
     <w:unhideWhenUsed/>
     <w:qFormat/>
@@ -1386,11 +1636,11 @@
       <w:color w:val="2F5496" w:themeColor="accent1" w:themeShade="BF"/>
     </w:rPr>
   </w:style>
-  <w:style w:type="paragraph" w:styleId="berschrift5">
+  <w:style w:type="paragraph" w:styleId="Heading5">
     <w:name w:val="heading 5"/>
-    <w:basedOn w:val="Standard"/>
-    <w:next w:val="Standard"/>
-    <w:link w:val="berschrift5Zchn"/>
+    <w:basedOn w:val="Normal"/>
+    <w:next w:val="Normal"/>
+    <w:link w:val="Heading5Char"/>
     <w:uiPriority w:val="9"/>
     <w:unhideWhenUsed/>
     <w:qFormat/>
@@ -1406,11 +1656,11 @@
       <w:color w:val="2F5496" w:themeColor="accent1" w:themeShade="BF"/>
     </w:rPr>
   </w:style>
-  <w:style w:type="paragraph" w:styleId="berschrift6">
+  <w:style w:type="paragraph" w:styleId="Heading6">
     <w:name w:val="heading 6"/>
-    <w:basedOn w:val="Standard"/>
-    <w:next w:val="Standard"/>
-    <w:link w:val="berschrift6Zchn"/>
+    <w:basedOn w:val="Normal"/>
+    <w:next w:val="Normal"/>
+    <w:link w:val="Heading6Char"/>
     <w:uiPriority w:val="9"/>
     <w:unhideWhenUsed/>
     <w:qFormat/>
@@ -1426,11 +1676,11 @@
       <w:color w:val="1F3763" w:themeColor="accent1" w:themeShade="7F"/>
     </w:rPr>
   </w:style>
-  <w:style w:type="paragraph" w:styleId="berschrift7">
+  <w:style w:type="paragraph" w:styleId="Heading7">
     <w:name w:val="heading 7"/>
-    <w:basedOn w:val="Standard"/>
-    <w:next w:val="Standard"/>
-    <w:link w:val="berschrift7Zchn"/>
+    <w:basedOn w:val="Normal"/>
+    <w:next w:val="Normal"/>
+    <w:link w:val="Heading7Char"/>
     <w:uiPriority w:val="9"/>
     <w:unhideWhenUsed/>
     <w:qFormat/>
@@ -1448,11 +1698,11 @@
       <w:color w:val="1F3763" w:themeColor="accent1" w:themeShade="7F"/>
     </w:rPr>
   </w:style>
-  <w:style w:type="paragraph" w:styleId="berschrift8">
+  <w:style w:type="paragraph" w:styleId="Heading8">
     <w:name w:val="heading 8"/>
-    <w:basedOn w:val="Standard"/>
-    <w:next w:val="Standard"/>
-    <w:link w:val="berschrift8Zchn"/>
+    <w:basedOn w:val="Normal"/>
+    <w:next w:val="Normal"/>
+    <w:link w:val="Heading8Char"/>
     <w:uiPriority w:val="9"/>
     <w:unhideWhenUsed/>
     <w:qFormat/>
@@ -1470,11 +1720,11 @@
       <w:szCs w:val="21"/>
     </w:rPr>
   </w:style>
-  <w:style w:type="paragraph" w:styleId="berschrift9">
+  <w:style w:type="paragraph" w:styleId="Heading9">
     <w:name w:val="heading 9"/>
-    <w:basedOn w:val="Standard"/>
-    <w:next w:val="Standard"/>
-    <w:link w:val="berschrift9Zchn"/>
+    <w:basedOn w:val="Normal"/>
+    <w:next w:val="Normal"/>
+    <w:link w:val="Heading9Char"/>
     <w:uiPriority w:val="9"/>
     <w:unhideWhenUsed/>
     <w:qFormat/>
@@ -1492,13 +1742,13 @@
       <w:szCs w:val="21"/>
     </w:rPr>
   </w:style>
-  <w:style w:type="character" w:default="1" w:styleId="Absatz-Standardschriftart">
+  <w:style w:type="character" w:default="1" w:styleId="DefaultParagraphFont">
     <w:name w:val="Default Paragraph Font"/>
     <w:uiPriority w:val="1"/>
     <w:semiHidden/>
     <w:unhideWhenUsed/>
   </w:style>
-  <w:style w:type="table" w:default="1" w:styleId="NormaleTabelle">
+  <w:style w:type="table" w:default="1" w:styleId="TableNormal">
     <w:name w:val="Normal Table"/>
     <w:uiPriority w:val="99"/>
     <w:semiHidden/>
@@ -1513,17 +1763,17 @@
       </w:tblCellMar>
     </w:tblPr>
   </w:style>
-  <w:style w:type="numbering" w:default="1" w:styleId="KeineListe">
+  <w:style w:type="numbering" w:default="1" w:styleId="NoList">
     <w:name w:val="No List"/>
     <w:uiPriority w:val="99"/>
     <w:semiHidden/>
     <w:unhideWhenUsed/>
   </w:style>
-  <w:style w:type="paragraph" w:styleId="Titel">
+  <w:style w:type="paragraph" w:styleId="Title">
     <w:name w:val="Title"/>
-    <w:basedOn w:val="Standard"/>
-    <w:next w:val="Standard"/>
-    <w:link w:val="TitelZchn"/>
+    <w:basedOn w:val="Normal"/>
+    <w:next w:val="Normal"/>
+    <w:link w:val="TitleChar"/>
     <w:uiPriority w:val="10"/>
     <w:qFormat/>
     <w:rsid w:val="00D83ABF"/>
@@ -1540,10 +1790,10 @@
       <w:szCs w:val="56"/>
     </w:rPr>
   </w:style>
-  <w:style w:type="character" w:customStyle="1" w:styleId="TitelZchn">
-    <w:name w:val="Titel Zchn"/>
-    <w:basedOn w:val="Absatz-Standardschriftart"/>
-    <w:link w:val="Titel"/>
+  <w:style w:type="character" w:customStyle="1" w:styleId="TitleChar">
+    <w:name w:val="Title Char"/>
+    <w:basedOn w:val="DefaultParagraphFont"/>
+    <w:link w:val="Title"/>
     <w:uiPriority w:val="10"/>
     <w:rsid w:val="00D83ABF"/>
     <w:rPr>
@@ -1556,9 +1806,9 @@
       <w:szCs w:val="56"/>
     </w:rPr>
   </w:style>
-  <w:style w:type="paragraph" w:styleId="Listenabsatz">
+  <w:style w:type="paragraph" w:styleId="ListParagraph">
     <w:name w:val="List Paragraph"/>
-    <w:basedOn w:val="Standard"/>
+    <w:basedOn w:val="Normal"/>
     <w:uiPriority w:val="34"/>
     <w:qFormat/>
     <w:rsid w:val="003C4859"/>
@@ -1570,7 +1820,7 @@
       <w:rFonts w:ascii="Montserrat Medium" w:hAnsi="Montserrat Medium"/>
     </w:rPr>
   </w:style>
-  <w:style w:type="paragraph" w:styleId="KeinLeerraum">
+  <w:style w:type="paragraph" w:styleId="NoSpacing">
     <w:name w:val="No Spacing"/>
     <w:uiPriority w:val="1"/>
     <w:qFormat/>
@@ -1582,10 +1832,10 @@
       <w:rFonts w:ascii="Cutive Mono" w:hAnsi="Cutive Mono"/>
     </w:rPr>
   </w:style>
-  <w:style w:type="character" w:customStyle="1" w:styleId="berschrift1Zchn">
-    <w:name w:val="Überschrift 1 Zchn"/>
-    <w:basedOn w:val="Absatz-Standardschriftart"/>
-    <w:link w:val="berschrift1"/>
+  <w:style w:type="character" w:customStyle="1" w:styleId="Heading1Char">
+    <w:name w:val="Heading 1 Char"/>
+    <w:basedOn w:val="DefaultParagraphFont"/>
+    <w:link w:val="Heading1"/>
     <w:uiPriority w:val="9"/>
     <w:rsid w:val="00D83ABF"/>
     <w:rPr>
@@ -1596,10 +1846,10 @@
       <w:szCs w:val="32"/>
     </w:rPr>
   </w:style>
-  <w:style w:type="character" w:customStyle="1" w:styleId="berschrift2Zchn">
-    <w:name w:val="Überschrift 2 Zchn"/>
-    <w:basedOn w:val="Absatz-Standardschriftart"/>
-    <w:link w:val="berschrift2"/>
+  <w:style w:type="character" w:customStyle="1" w:styleId="Heading2Char">
+    <w:name w:val="Heading 2 Char"/>
+    <w:basedOn w:val="DefaultParagraphFont"/>
+    <w:link w:val="Heading2"/>
     <w:uiPriority w:val="9"/>
     <w:rsid w:val="00D83ABF"/>
     <w:rPr>
@@ -1610,11 +1860,11 @@
       <w:szCs w:val="26"/>
     </w:rPr>
   </w:style>
-  <w:style w:type="paragraph" w:styleId="Untertitel">
+  <w:style w:type="paragraph" w:styleId="Subtitle">
     <w:name w:val="Subtitle"/>
-    <w:basedOn w:val="Standard"/>
-    <w:next w:val="Standard"/>
-    <w:link w:val="UntertitelZchn"/>
+    <w:basedOn w:val="Normal"/>
+    <w:next w:val="Normal"/>
+    <w:link w:val="SubtitleChar"/>
     <w:uiPriority w:val="11"/>
     <w:qFormat/>
     <w:rsid w:val="00C047AC"/>
@@ -1629,10 +1879,10 @@
       <w:spacing w:val="15"/>
     </w:rPr>
   </w:style>
-  <w:style w:type="character" w:customStyle="1" w:styleId="UntertitelZchn">
-    <w:name w:val="Untertitel Zchn"/>
-    <w:basedOn w:val="Absatz-Standardschriftart"/>
-    <w:link w:val="Untertitel"/>
+  <w:style w:type="character" w:customStyle="1" w:styleId="SubtitleChar">
+    <w:name w:val="Subtitle Char"/>
+    <w:basedOn w:val="DefaultParagraphFont"/>
+    <w:link w:val="Subtitle"/>
     <w:uiPriority w:val="11"/>
     <w:rsid w:val="00C047AC"/>
     <w:rPr>
@@ -1642,9 +1892,9 @@
       <w:spacing w:val="15"/>
     </w:rPr>
   </w:style>
-  <w:style w:type="character" w:styleId="SchwacheHervorhebung">
+  <w:style w:type="character" w:styleId="SubtleEmphasis">
     <w:name w:val="Subtle Emphasis"/>
-    <w:basedOn w:val="Absatz-Standardschriftart"/>
+    <w:basedOn w:val="DefaultParagraphFont"/>
     <w:uiPriority w:val="19"/>
     <w:qFormat/>
     <w:rsid w:val="00C047AC"/>
@@ -1656,9 +1906,9 @@
       <w:color w:val="404040" w:themeColor="text1" w:themeTint="BF"/>
     </w:rPr>
   </w:style>
-  <w:style w:type="character" w:styleId="Hervorhebung">
+  <w:style w:type="character" w:styleId="Emphasis">
     <w:name w:val="Emphasis"/>
-    <w:basedOn w:val="Absatz-Standardschriftart"/>
+    <w:basedOn w:val="DefaultParagraphFont"/>
     <w:uiPriority w:val="20"/>
     <w:qFormat/>
     <w:rsid w:val="00C047AC"/>
@@ -1669,9 +1919,9 @@
       <w:iCs/>
     </w:rPr>
   </w:style>
-  <w:style w:type="character" w:styleId="IntensiveHervorhebung">
+  <w:style w:type="character" w:styleId="IntenseEmphasis">
     <w:name w:val="Intense Emphasis"/>
-    <w:basedOn w:val="Absatz-Standardschriftart"/>
+    <w:basedOn w:val="DefaultParagraphFont"/>
     <w:uiPriority w:val="21"/>
     <w:qFormat/>
     <w:rsid w:val="003C4859"/>
@@ -1684,9 +1934,9 @@
       <w:u w:val="single"/>
     </w:rPr>
   </w:style>
-  <w:style w:type="character" w:styleId="Fett">
+  <w:style w:type="character" w:styleId="Strong">
     <w:name w:val="Strong"/>
-    <w:basedOn w:val="Absatz-Standardschriftart"/>
+    <w:basedOn w:val="DefaultParagraphFont"/>
     <w:uiPriority w:val="22"/>
     <w:qFormat/>
     <w:rsid w:val="003C4859"/>
@@ -1696,9 +1946,9 @@
       <w:bCs/>
     </w:rPr>
   </w:style>
-  <w:style w:type="character" w:styleId="SchwacherVerweis">
+  <w:style w:type="character" w:styleId="SubtleReference">
     <w:name w:val="Subtle Reference"/>
-    <w:basedOn w:val="Absatz-Standardschriftart"/>
+    <w:basedOn w:val="DefaultParagraphFont"/>
     <w:uiPriority w:val="31"/>
     <w:qFormat/>
     <w:rsid w:val="003C4859"/>
@@ -1710,9 +1960,9 @@
       <w:color w:val="5A5A5A" w:themeColor="text1" w:themeTint="A5"/>
     </w:rPr>
   </w:style>
-  <w:style w:type="character" w:styleId="IntensiverVerweis">
+  <w:style w:type="character" w:styleId="IntenseReference">
     <w:name w:val="Intense Reference"/>
-    <w:basedOn w:val="Absatz-Standardschriftart"/>
+    <w:basedOn w:val="DefaultParagraphFont"/>
     <w:uiPriority w:val="32"/>
     <w:qFormat/>
     <w:rsid w:val="003C4859"/>
@@ -1726,9 +1976,9 @@
       <w:spacing w:val="5"/>
     </w:rPr>
   </w:style>
-  <w:style w:type="character" w:styleId="Buchtitel">
+  <w:style w:type="character" w:styleId="BookTitle">
     <w:name w:val="Book Title"/>
-    <w:basedOn w:val="Absatz-Standardschriftart"/>
+    <w:basedOn w:val="DefaultParagraphFont"/>
     <w:uiPriority w:val="33"/>
     <w:qFormat/>
     <w:rsid w:val="003C4859"/>
@@ -1741,11 +1991,11 @@
       <w:spacing w:val="5"/>
     </w:rPr>
   </w:style>
-  <w:style w:type="paragraph" w:styleId="Zitat">
+  <w:style w:type="paragraph" w:styleId="Quote">
     <w:name w:val="Quote"/>
-    <w:basedOn w:val="Standard"/>
-    <w:next w:val="Standard"/>
-    <w:link w:val="ZitatZchn"/>
+    <w:basedOn w:val="Normal"/>
+    <w:next w:val="Normal"/>
+    <w:link w:val="QuoteChar"/>
     <w:uiPriority w:val="29"/>
     <w:qFormat/>
     <w:rsid w:val="003C4859"/>
@@ -1762,10 +2012,10 @@
       <w:color w:val="404040" w:themeColor="text1" w:themeTint="BF"/>
     </w:rPr>
   </w:style>
-  <w:style w:type="character" w:customStyle="1" w:styleId="ZitatZchn">
-    <w:name w:val="Zitat Zchn"/>
-    <w:basedOn w:val="Absatz-Standardschriftart"/>
-    <w:link w:val="Zitat"/>
+  <w:style w:type="character" w:customStyle="1" w:styleId="QuoteChar">
+    <w:name w:val="Quote Char"/>
+    <w:basedOn w:val="DefaultParagraphFont"/>
+    <w:link w:val="Quote"/>
     <w:uiPriority w:val="29"/>
     <w:rsid w:val="003C4859"/>
     <w:rPr>
@@ -1777,10 +2027,10 @@
       <w:color w:val="404040" w:themeColor="text1" w:themeTint="BF"/>
     </w:rPr>
   </w:style>
-  <w:style w:type="paragraph" w:styleId="Verzeichnis1">
+  <w:style w:type="paragraph" w:styleId="TOC1">
     <w:name w:val="toc 1"/>
-    <w:basedOn w:val="Standard"/>
-    <w:next w:val="Standard"/>
+    <w:basedOn w:val="Normal"/>
+    <w:next w:val="Normal"/>
     <w:autoRedefine/>
     <w:uiPriority w:val="39"/>
     <w:unhideWhenUsed/>
@@ -1791,8 +2041,8 @@
   </w:style>
   <w:style w:type="paragraph" w:styleId="Index1">
     <w:name w:val="index 1"/>
-    <w:basedOn w:val="Standard"/>
-    <w:next w:val="Standard"/>
+    <w:basedOn w:val="Normal"/>
+    <w:next w:val="Normal"/>
     <w:autoRedefine/>
     <w:uiPriority w:val="99"/>
     <w:semiHidden/>
@@ -1805,7 +2055,7 @@
   </w:style>
   <w:style w:type="character" w:styleId="Hyperlink">
     <w:name w:val="Hyperlink"/>
-    <w:basedOn w:val="Absatz-Standardschriftart"/>
+    <w:basedOn w:val="DefaultParagraphFont"/>
     <w:uiPriority w:val="99"/>
     <w:unhideWhenUsed/>
     <w:rsid w:val="00BD2240"/>
@@ -1814,10 +2064,10 @@
       <w:u w:val="single"/>
     </w:rPr>
   </w:style>
-  <w:style w:type="character" w:customStyle="1" w:styleId="berschrift3Zchn">
-    <w:name w:val="Überschrift 3 Zchn"/>
-    <w:basedOn w:val="Absatz-Standardschriftart"/>
-    <w:link w:val="berschrift3"/>
+  <w:style w:type="character" w:customStyle="1" w:styleId="Heading3Char">
+    <w:name w:val="Heading 3 Char"/>
+    <w:basedOn w:val="DefaultParagraphFont"/>
+    <w:link w:val="Heading3"/>
     <w:uiPriority w:val="9"/>
     <w:rsid w:val="00D83ABF"/>
     <w:rPr>
@@ -1829,10 +2079,10 @@
       <w:szCs w:val="24"/>
     </w:rPr>
   </w:style>
-  <w:style w:type="character" w:customStyle="1" w:styleId="berschrift4Zchn">
-    <w:name w:val="Überschrift 4 Zchn"/>
-    <w:basedOn w:val="Absatz-Standardschriftart"/>
-    <w:link w:val="berschrift4"/>
+  <w:style w:type="character" w:customStyle="1" w:styleId="Heading4Char">
+    <w:name w:val="Heading 4 Char"/>
+    <w:basedOn w:val="DefaultParagraphFont"/>
+    <w:link w:val="Heading4"/>
     <w:uiPriority w:val="9"/>
     <w:rsid w:val="00D83ABF"/>
     <w:rPr>
@@ -1843,10 +2093,10 @@
       <w:color w:val="2F5496" w:themeColor="accent1" w:themeShade="BF"/>
     </w:rPr>
   </w:style>
-  <w:style w:type="character" w:customStyle="1" w:styleId="berschrift5Zchn">
-    <w:name w:val="Überschrift 5 Zchn"/>
-    <w:basedOn w:val="Absatz-Standardschriftart"/>
-    <w:link w:val="berschrift5"/>
+  <w:style w:type="character" w:customStyle="1" w:styleId="Heading5Char">
+    <w:name w:val="Heading 5 Char"/>
+    <w:basedOn w:val="DefaultParagraphFont"/>
+    <w:link w:val="Heading5"/>
     <w:uiPriority w:val="9"/>
     <w:rsid w:val="00D83ABF"/>
     <w:rPr>
@@ -1855,10 +2105,10 @@
       <w:color w:val="2F5496" w:themeColor="accent1" w:themeShade="BF"/>
     </w:rPr>
   </w:style>
-  <w:style w:type="character" w:customStyle="1" w:styleId="berschrift6Zchn">
-    <w:name w:val="Überschrift 6 Zchn"/>
-    <w:basedOn w:val="Absatz-Standardschriftart"/>
-    <w:link w:val="berschrift6"/>
+  <w:style w:type="character" w:customStyle="1" w:styleId="Heading6Char">
+    <w:name w:val="Heading 6 Char"/>
+    <w:basedOn w:val="DefaultParagraphFont"/>
+    <w:link w:val="Heading6"/>
     <w:uiPriority w:val="9"/>
     <w:rsid w:val="00D83ABF"/>
     <w:rPr>
@@ -1867,10 +2117,10 @@
       <w:color w:val="1F3763" w:themeColor="accent1" w:themeShade="7F"/>
     </w:rPr>
   </w:style>
-  <w:style w:type="character" w:customStyle="1" w:styleId="berschrift7Zchn">
-    <w:name w:val="Überschrift 7 Zchn"/>
-    <w:basedOn w:val="Absatz-Standardschriftart"/>
-    <w:link w:val="berschrift7"/>
+  <w:style w:type="character" w:customStyle="1" w:styleId="Heading7Char">
+    <w:name w:val="Heading 7 Char"/>
+    <w:basedOn w:val="DefaultParagraphFont"/>
+    <w:link w:val="Heading7"/>
     <w:uiPriority w:val="9"/>
     <w:rsid w:val="00D83ABF"/>
     <w:rPr>
@@ -1881,10 +2131,10 @@
       <w:color w:val="1F3763" w:themeColor="accent1" w:themeShade="7F"/>
     </w:rPr>
   </w:style>
-  <w:style w:type="character" w:customStyle="1" w:styleId="berschrift8Zchn">
-    <w:name w:val="Überschrift 8 Zchn"/>
-    <w:basedOn w:val="Absatz-Standardschriftart"/>
-    <w:link w:val="berschrift8"/>
+  <w:style w:type="character" w:customStyle="1" w:styleId="Heading8Char">
+    <w:name w:val="Heading 8 Char"/>
+    <w:basedOn w:val="DefaultParagraphFont"/>
+    <w:link w:val="Heading8"/>
     <w:uiPriority w:val="9"/>
     <w:rsid w:val="00D83ABF"/>
     <w:rPr>
@@ -1895,10 +2145,10 @@
       <w:szCs w:val="21"/>
     </w:rPr>
   </w:style>
-  <w:style w:type="character" w:customStyle="1" w:styleId="berschrift9Zchn">
-    <w:name w:val="Überschrift 9 Zchn"/>
-    <w:basedOn w:val="Absatz-Standardschriftart"/>
-    <w:link w:val="berschrift9"/>
+  <w:style w:type="character" w:customStyle="1" w:styleId="Heading9Char">
+    <w:name w:val="Heading 9 Char"/>
+    <w:basedOn w:val="DefaultParagraphFont"/>
+    <w:link w:val="Heading9"/>
     <w:uiPriority w:val="9"/>
     <w:rsid w:val="00D83ABF"/>
     <w:rPr>
@@ -1911,8 +2161,8 @@
   </w:style>
   <w:style w:type="paragraph" w:customStyle="1" w:styleId="Code">
     <w:name w:val="Code"/>
-    <w:basedOn w:val="Standard"/>
-    <w:next w:val="Standard"/>
+    <w:basedOn w:val="Normal"/>
+    <w:next w:val="Normal"/>
     <w:qFormat/>
     <w:rsid w:val="00E34E98"/>
     <w:pPr>
@@ -1926,7 +2176,7 @@
   </w:style>
   <w:style w:type="character" w:customStyle="1" w:styleId="KeyboardShortcut">
     <w:name w:val="Keyboard Shortcut"/>
-    <w:basedOn w:val="Absatz-Standardschriftart"/>
+    <w:basedOn w:val="DefaultParagraphFont"/>
     <w:uiPriority w:val="1"/>
     <w:qFormat/>
     <w:rsid w:val="00094F75"/>
@@ -1938,9 +2188,9 @@
       <w:u w:val="none"/>
     </w:rPr>
   </w:style>
-  <w:style w:type="table" w:styleId="Tabellenraster">
+  <w:style w:type="table" w:styleId="TableGrid">
     <w:name w:val="Table Grid"/>
-    <w:basedOn w:val="NormaleTabelle"/>
+    <w:basedOn w:val="TableNormal"/>
     <w:uiPriority w:val="39"/>
     <w:rsid w:val="004F0BF1"/>
     <w:pPr>
@@ -1957,9 +2207,9 @@
       </w:tblBorders>
     </w:tblPr>
   </w:style>
-  <w:style w:type="table" w:styleId="Gitternetztabelle1hell">
+  <w:style w:type="table" w:styleId="GridTable1Light">
     <w:name w:val="Grid Table 1 Light"/>
-    <w:basedOn w:val="NormaleTabelle"/>
+    <w:basedOn w:val="TableNormal"/>
     <w:uiPriority w:val="46"/>
     <w:rsid w:val="004F0BF1"/>
     <w:pPr>
@@ -2014,9 +2264,9 @@
       </w:rPr>
     </w:tblStylePr>
   </w:style>
-  <w:style w:type="table" w:styleId="Gitternetztabelle1hellAkzent1">
+  <w:style w:type="table" w:styleId="GridTable1Light-Accent1">
     <w:name w:val="Grid Table 1 Light Accent 1"/>
-    <w:basedOn w:val="NormaleTabelle"/>
+    <w:basedOn w:val="TableNormal"/>
     <w:uiPriority w:val="46"/>
     <w:rsid w:val="004F0BF1"/>
     <w:pPr>
@@ -2072,10 +2322,10 @@
       </w:rPr>
     </w:tblStylePr>
   </w:style>
-  <w:style w:type="paragraph" w:styleId="Inhaltsverzeichnisberschrift">
+  <w:style w:type="paragraph" w:styleId="TOCHeading">
     <w:name w:val="TOC Heading"/>
-    <w:basedOn w:val="berschrift1"/>
-    <w:next w:val="Standard"/>
+    <w:basedOn w:val="Heading1"/>
+    <w:next w:val="Normal"/>
     <w:uiPriority w:val="39"/>
     <w:unhideWhenUsed/>
     <w:qFormat/>
@@ -2089,10 +2339,10 @@
       <w:lang w:eastAsia="de-CH"/>
     </w:rPr>
   </w:style>
-  <w:style w:type="paragraph" w:styleId="Verzeichnis2">
+  <w:style w:type="paragraph" w:styleId="TOC2">
     <w:name w:val="toc 2"/>
-    <w:basedOn w:val="Standard"/>
-    <w:next w:val="Standard"/>
+    <w:basedOn w:val="Normal"/>
+    <w:next w:val="Normal"/>
     <w:autoRedefine/>
     <w:uiPriority w:val="39"/>
     <w:unhideWhenUsed/>
@@ -2102,10 +2352,10 @@
       <w:ind w:left="220"/>
     </w:pPr>
   </w:style>
-  <w:style w:type="paragraph" w:styleId="Verzeichnis3">
+  <w:style w:type="paragraph" w:styleId="TOC3">
     <w:name w:val="toc 3"/>
-    <w:basedOn w:val="Standard"/>
-    <w:next w:val="Standard"/>
+    <w:basedOn w:val="Normal"/>
+    <w:next w:val="Normal"/>
     <w:autoRedefine/>
     <w:uiPriority w:val="39"/>
     <w:unhideWhenUsed/>
@@ -2119,9 +2369,9 @@
       <w:noProof w:val="0"/>
     </w:rPr>
   </w:style>
-  <w:style w:type="table" w:styleId="Gitternetztabelle1hellAkzent5">
+  <w:style w:type="table" w:styleId="GridTable1Light-Accent5">
     <w:name w:val="Grid Table 1 Light Accent 5"/>
-    <w:basedOn w:val="NormaleTabelle"/>
+    <w:basedOn w:val="TableNormal"/>
     <w:uiPriority w:val="46"/>
     <w:rsid w:val="003E54FF"/>
     <w:pPr>
@@ -2175,6 +2425,18 @@
         <w:bCs/>
       </w:rPr>
     </w:tblStylePr>
+  </w:style>
+  <w:style w:type="character" w:styleId="UnresolvedMention">
+    <w:name w:val="Unresolved Mention"/>
+    <w:basedOn w:val="DefaultParagraphFont"/>
+    <w:uiPriority w:val="99"/>
+    <w:semiHidden/>
+    <w:unhideWhenUsed/>
+    <w:rsid w:val="00876C60"/>
+    <w:rPr>
+      <w:color w:val="605E5C"/>
+      <w:shd w:val="clear" w:color="auto" w:fill="E1DFDD"/>
+    </w:rPr>
   </w:style>
 </w:styles>
 </file>
@@ -2475,12 +2737,6 @@
 </file>
 
 <file path=customXml/item1.xml><?xml version="1.0" encoding="utf-8"?>
-<p:properties xmlns:p="http://schemas.microsoft.com/office/2006/metadata/properties" xmlns:xsi="http://www.w3.org/2001/XMLSchema-instance" xmlns:pc="http://schemas.microsoft.com/office/infopath/2007/PartnerControls">
-  <documentManagement/>
-</p:properties>
-</file>
-
-<file path=customXml/item2.xml><?xml version="1.0" encoding="utf-8"?>
 <?mso-contentType ?>
 <FormTemplates xmlns="http://schemas.microsoft.com/sharepoint/v3/contenttype/forms">
   <Display>DocumentLibraryForm</Display>
@@ -2489,7 +2745,7 @@
 </FormTemplates>
 </file>
 
-<file path=customXml/item3.xml><?xml version="1.0" encoding="utf-8"?>
+<file path=customXml/item2.xml><?xml version="1.0" encoding="utf-8"?>
 <ct:contentTypeSchema xmlns:ct="http://schemas.microsoft.com/office/2006/metadata/contentType" xmlns:ma="http://schemas.microsoft.com/office/2006/metadata/properties/metaAttributes" ct:_="" ma:_="" ma:contentTypeName="Dokument" ma:contentTypeID="0x010100F8AB866DB1F46F47B526E5D9258FA040" ma:contentTypeVersion="7" ma:contentTypeDescription="Ein neues Dokument erstellen." ma:contentTypeScope="" ma:versionID="585cc72fcf0c4884f55160394d2c527a">
   <xsd:schema xmlns:xsd="http://www.w3.org/2001/XMLSchema" xmlns:xs="http://www.w3.org/2001/XMLSchema" xmlns:p="http://schemas.microsoft.com/office/2006/metadata/properties" xmlns:ns3="8d794143-23cb-46b8-b42e-4b8da0576c73" targetNamespace="http://schemas.microsoft.com/office/2006/metadata/properties" ma:root="true" ma:fieldsID="6dbac2f3badaad0be185df480669f4cc" ns3:_="">
     <xsd:import namespace="8d794143-23cb-46b8-b42e-4b8da0576c73"/>
@@ -2653,7 +2909,7 @@
 </ct:contentTypeSchema>
 </file>
 
-<file path=customXml/item4.xml><?xml version="1.0" encoding="utf-8"?>
+<file path=customXml/item3.xml><?xml version="1.0" encoding="utf-8"?>
 <b:Sources xmlns:b="http://schemas.openxmlformats.org/officeDocument/2006/bibliography" xmlns="http://schemas.openxmlformats.org/officeDocument/2006/bibliography" SelectedStyle="\APASixthEditionOfficeOnline.xsl" StyleName="APA" Version="6">
   <b:Source xmlns:b="http://schemas.openxmlformats.org/officeDocument/2006/bibliography" xmlns="http://schemas.openxmlformats.org/officeDocument/2006/bibliography">
     <b:Tag>Placeholder1</b:Tag>
@@ -2662,16 +2918,13 @@
 </b:Sources>
 </file>
 
-<file path=customXml/itemProps1.xml><?xml version="1.0" encoding="utf-8"?>
-<ds:datastoreItem xmlns:ds="http://schemas.openxmlformats.org/officeDocument/2006/customXml" ds:itemID="{27F26A1F-7DB3-4A70-BA8D-A8325F7DA455}">
-  <ds:schemaRefs>
-    <ds:schemaRef ds:uri="http://schemas.microsoft.com/office/2006/metadata/properties"/>
-    <ds:schemaRef ds:uri="http://schemas.microsoft.com/office/infopath/2007/PartnerControls"/>
-  </ds:schemaRefs>
-</ds:datastoreItem>
+<file path=customXml/item4.xml><?xml version="1.0" encoding="utf-8"?>
+<p:properties xmlns:p="http://schemas.microsoft.com/office/2006/metadata/properties" xmlns:xsi="http://www.w3.org/2001/XMLSchema-instance" xmlns:pc="http://schemas.microsoft.com/office/infopath/2007/PartnerControls">
+  <documentManagement/>
+</p:properties>
 </file>
 
-<file path=customXml/itemProps2.xml><?xml version="1.0" encoding="utf-8"?>
+<file path=customXml/itemProps1.xml><?xml version="1.0" encoding="utf-8"?>
 <ds:datastoreItem xmlns:ds="http://schemas.openxmlformats.org/officeDocument/2006/customXml" ds:itemID="{33CFB791-25A8-4A52-A336-324D33F59B3E}">
   <ds:schemaRefs>
     <ds:schemaRef ds:uri="http://schemas.microsoft.com/sharepoint/v3/contenttype/forms"/>
@@ -2679,7 +2932,7 @@
 </ds:datastoreItem>
 </file>
 
-<file path=customXml/itemProps3.xml><?xml version="1.0" encoding="utf-8"?>
+<file path=customXml/itemProps2.xml><?xml version="1.0" encoding="utf-8"?>
 <ds:datastoreItem xmlns:ds="http://schemas.openxmlformats.org/officeDocument/2006/customXml" ds:itemID="{EF3418B0-8AFA-4100-9F81-CF474947292B}">
   <ds:schemaRefs>
     <ds:schemaRef ds:uri="http://schemas.microsoft.com/office/2006/metadata/contentType"/>
@@ -2697,10 +2950,19 @@
 </ds:datastoreItem>
 </file>
 
-<file path=customXml/itemProps4.xml><?xml version="1.0" encoding="utf-8"?>
-<ds:datastoreItem xmlns:ds="http://schemas.openxmlformats.org/officeDocument/2006/customXml" ds:itemID="{FDDCED4E-1AE1-4933-89B7-9D5840406905}">
+<file path=customXml/itemProps3.xml><?xml version="1.0" encoding="utf-8"?>
+<ds:datastoreItem xmlns:ds="http://schemas.openxmlformats.org/officeDocument/2006/customXml" ds:itemID="{F8C618C9-EB14-4D5F-A4AB-CE68C27C4CCD}">
   <ds:schemaRefs>
     <ds:schemaRef ds:uri="http://schemas.openxmlformats.org/officeDocument/2006/bibliography"/>
   </ds:schemaRefs>
 </ds:datastoreItem>
+</file>
+
+<file path=customXml/itemProps4.xml><?xml version="1.0" encoding="utf-8"?>
+<ds:datastoreItem xmlns:ds="http://schemas.openxmlformats.org/officeDocument/2006/customXml" ds:itemID="{27F26A1F-7DB3-4A70-BA8D-A8325F7DA455}">
+  <ds:schemaRefs>
+    <ds:schemaRef ds:uri="http://schemas.microsoft.com/office/2006/metadata/properties"/>
+    <ds:schemaRef ds:uri="http://schemas.microsoft.com/office/infopath/2007/PartnerControls"/>
+  </ds:schemaRefs>
+</ds:datastoreItem>
 </file>
</xml_diff>

<commit_message>
completed documentation and fixed typos in sql script
</commit_message>
<xml_diff>
--- a/Documentation/M153_LB1_DibenedettoAndersonPavlov.docx
+++ b/Documentation/M153_LB1_DibenedettoAndersonPavlov.docx
@@ -110,11 +110,17 @@
         <w:tab/>
       </w:r>
       <w:r>
-        <w:t>21.01.2021</w:t>
+        <w:t>2</w:t>
+      </w:r>
+      <w:r>
+        <w:t>4</w:t>
+      </w:r>
+      <w:r>
+        <w:t>.01.2021</w:t>
       </w:r>
     </w:p>
     <w:p/>
-    <w:bookmarkStart w:id="0" w:name="_Toc62165106" w:displacedByCustomXml="next"/>
+    <w:bookmarkStart w:id="0" w:name="_Toc62411507" w:displacedByCustomXml="next"/>
     <w:sdt>
       <w:sdtPr>
         <w:rPr>
@@ -166,7 +172,7 @@
           <w:r>
             <w:fldChar w:fldCharType="separate"/>
           </w:r>
-          <w:hyperlink w:anchor="_Toc62165106" w:history="1">
+          <w:hyperlink w:anchor="_Toc62411507" w:history="1">
             <w:r>
               <w:rPr>
                 <w:rStyle w:val="Hyperlink"/>
@@ -189,7 +195,7 @@
               <w:rPr>
                 <w:webHidden/>
               </w:rPr>
-              <w:instrText xml:space="preserve"> PAGEREF _Toc62165106 \h </w:instrText>
+              <w:instrText xml:space="preserve"> PAGEREF _Toc62411507 \h </w:instrText>
             </w:r>
             <w:r>
               <w:rPr>
@@ -227,7 +233,7 @@
               <w:lang w:eastAsia="de-CH"/>
             </w:rPr>
           </w:pPr>
-          <w:hyperlink w:anchor="_Toc62165107" w:history="1">
+          <w:hyperlink w:anchor="_Toc62411508" w:history="1">
             <w:r>
               <w:rPr>
                 <w:rStyle w:val="Hyperlink"/>
@@ -250,7 +256,7 @@
               <w:rPr>
                 <w:webHidden/>
               </w:rPr>
-              <w:instrText xml:space="preserve"> PAGEREF _Toc62165107 \h </w:instrText>
+              <w:instrText xml:space="preserve"> PAGEREF _Toc62411508 \h </w:instrText>
             </w:r>
             <w:r>
               <w:rPr>
@@ -288,7 +294,7 @@
               <w:lang w:eastAsia="de-CH"/>
             </w:rPr>
           </w:pPr>
-          <w:hyperlink w:anchor="_Toc62165108" w:history="1">
+          <w:hyperlink w:anchor="_Toc62411509" w:history="1">
             <w:r>
               <w:rPr>
                 <w:rStyle w:val="Hyperlink"/>
@@ -311,7 +317,7 @@
               <w:rPr>
                 <w:webHidden/>
               </w:rPr>
-              <w:instrText xml:space="preserve"> PAGEREF _Toc62165108 \h </w:instrText>
+              <w:instrText xml:space="preserve"> PAGEREF _Toc62411509 \h </w:instrText>
             </w:r>
             <w:r>
               <w:rPr>
@@ -328,7 +334,7 @@
               <w:rPr>
                 <w:webHidden/>
               </w:rPr>
-              <w:t>3</w:t>
+              <w:t>2</w:t>
             </w:r>
             <w:r>
               <w:rPr>
@@ -349,7 +355,7 @@
               <w:lang w:eastAsia="de-CH"/>
             </w:rPr>
           </w:pPr>
-          <w:hyperlink w:anchor="_Toc62165109" w:history="1">
+          <w:hyperlink w:anchor="_Toc62411510" w:history="1">
             <w:r>
               <w:rPr>
                 <w:rStyle w:val="Hyperlink"/>
@@ -372,7 +378,7 @@
               <w:rPr>
                 <w:webHidden/>
               </w:rPr>
-              <w:instrText xml:space="preserve"> PAGEREF _Toc62165109 \h </w:instrText>
+              <w:instrText xml:space="preserve"> PAGEREF _Toc62411510 \h </w:instrText>
             </w:r>
             <w:r>
               <w:rPr>
@@ -389,7 +395,7 @@
               <w:rPr>
                 <w:webHidden/>
               </w:rPr>
-              <w:t>3</w:t>
+              <w:t>2</w:t>
             </w:r>
             <w:r>
               <w:rPr>
@@ -410,7 +416,7 @@
               <w:lang w:eastAsia="de-CH"/>
             </w:rPr>
           </w:pPr>
-          <w:hyperlink w:anchor="_Toc62165110" w:history="1">
+          <w:hyperlink w:anchor="_Toc62411511" w:history="1">
             <w:r>
               <w:rPr>
                 <w:rStyle w:val="Hyperlink"/>
@@ -433,7 +439,7 @@
               <w:rPr>
                 <w:webHidden/>
               </w:rPr>
-              <w:instrText xml:space="preserve"> PAGEREF _Toc62165110 \h </w:instrText>
+              <w:instrText xml:space="preserve"> PAGEREF _Toc62411511 \h </w:instrText>
             </w:r>
             <w:r>
               <w:rPr>
@@ -450,7 +456,7 @@
               <w:rPr>
                 <w:webHidden/>
               </w:rPr>
-              <w:t>3</w:t>
+              <w:t>2</w:t>
             </w:r>
             <w:r>
               <w:rPr>
@@ -471,12 +477,12 @@
               <w:lang w:eastAsia="de-CH"/>
             </w:rPr>
           </w:pPr>
-          <w:hyperlink w:anchor="_Toc62165111" w:history="1">
+          <w:hyperlink w:anchor="_Toc62411512" w:history="1">
             <w:r>
               <w:rPr>
                 <w:rStyle w:val="Hyperlink"/>
               </w:rPr>
-              <w:t>ERD</w:t>
+              <w:t>Datenbank und ERD</w:t>
             </w:r>
             <w:r>
               <w:rPr>
@@ -494,7 +500,7 @@
               <w:rPr>
                 <w:webHidden/>
               </w:rPr>
-              <w:instrText xml:space="preserve"> PAGEREF _Toc62165111 \h </w:instrText>
+              <w:instrText xml:space="preserve"> PAGEREF _Toc62411512 \h </w:instrText>
             </w:r>
             <w:r>
               <w:rPr>
@@ -511,7 +517,7 @@
               <w:rPr>
                 <w:webHidden/>
               </w:rPr>
-              <w:t>4</w:t>
+              <w:t>3</w:t>
             </w:r>
             <w:r>
               <w:rPr>
@@ -532,12 +538,12 @@
               <w:lang w:eastAsia="de-CH"/>
             </w:rPr>
           </w:pPr>
-          <w:hyperlink w:anchor="_Toc62165112" w:history="1">
+          <w:hyperlink w:anchor="_Toc62411513" w:history="1">
             <w:r>
               <w:rPr>
                 <w:rStyle w:val="Hyperlink"/>
               </w:rPr>
-              <w:t>Reflexion</w:t>
+              <w:t>Füllen der Datenbank mit Testdaten</w:t>
             </w:r>
             <w:r>
               <w:rPr>
@@ -555,7 +561,7 @@
               <w:rPr>
                 <w:webHidden/>
               </w:rPr>
-              <w:instrText xml:space="preserve"> PAGEREF _Toc62165112 \h </w:instrText>
+              <w:instrText xml:space="preserve"> PAGEREF _Toc62411513 \h </w:instrText>
             </w:r>
             <w:r>
               <w:rPr>
@@ -572,7 +578,7 @@
               <w:rPr>
                 <w:webHidden/>
               </w:rPr>
-              <w:t>4</w:t>
+              <w:t>3</w:t>
             </w:r>
             <w:r>
               <w:rPr>
@@ -593,11 +599,72 @@
               <w:lang w:eastAsia="de-CH"/>
             </w:rPr>
           </w:pPr>
-          <w:hyperlink w:anchor="_Toc62165113" w:history="1">
+          <w:hyperlink w:anchor="_Toc62411514" w:history="1">
             <w:r>
               <w:rPr>
                 <w:rStyle w:val="Hyperlink"/>
               </w:rPr>
+              <w:t>Reflexion</w:t>
+            </w:r>
+            <w:r>
+              <w:rPr>
+                <w:webHidden/>
+              </w:rPr>
+              <w:tab/>
+            </w:r>
+            <w:r>
+              <w:rPr>
+                <w:webHidden/>
+              </w:rPr>
+              <w:fldChar w:fldCharType="begin"/>
+            </w:r>
+            <w:r>
+              <w:rPr>
+                <w:webHidden/>
+              </w:rPr>
+              <w:instrText xml:space="preserve"> PAGEREF _Toc62411514 \h </w:instrText>
+            </w:r>
+            <w:r>
+              <w:rPr>
+                <w:webHidden/>
+              </w:rPr>
+            </w:r>
+            <w:r>
+              <w:rPr>
+                <w:webHidden/>
+              </w:rPr>
+              <w:fldChar w:fldCharType="separate"/>
+            </w:r>
+            <w:r>
+              <w:rPr>
+                <w:webHidden/>
+              </w:rPr>
+              <w:t>4</w:t>
+            </w:r>
+            <w:r>
+              <w:rPr>
+                <w:webHidden/>
+              </w:rPr>
+              <w:fldChar w:fldCharType="end"/>
+            </w:r>
+          </w:hyperlink>
+        </w:p>
+        <w:p>
+          <w:pPr>
+            <w:pStyle w:val="TOC1"/>
+            <w:tabs>
+              <w:tab w:val="right" w:leader="dot" w:pos="9062"/>
+            </w:tabs>
+            <w:rPr>
+              <w:rFonts w:asciiTheme="minorHAnsi" w:eastAsiaTheme="minorEastAsia" w:hAnsiTheme="minorHAnsi"/>
+              <w:lang w:eastAsia="de-CH"/>
+            </w:rPr>
+          </w:pPr>
+          <w:hyperlink w:anchor="_Toc62411515" w:history="1">
+            <w:r>
+              <w:rPr>
+                <w:rStyle w:val="Hyperlink"/>
+              </w:rPr>
               <w:t>Abbildungsverzeichnis</w:t>
             </w:r>
             <w:r>
@@ -616,7 +683,7 @@
               <w:rPr>
                 <w:webHidden/>
               </w:rPr>
-              <w:instrText xml:space="preserve"> PAGEREF _Toc62165113 \h </w:instrText>
+              <w:instrText xml:space="preserve"> PAGEREF _Toc62411515 \h </w:instrText>
             </w:r>
             <w:r>
               <w:rPr>
@@ -681,7 +748,7 @@
       </w:pPr>
       <w:bookmarkStart w:id="1" w:name="_Änderungskontrolle"/>
       <w:bookmarkStart w:id="2" w:name="_Toc19694662"/>
-      <w:bookmarkStart w:id="3" w:name="_Toc62165107"/>
+      <w:bookmarkStart w:id="3" w:name="_Toc62411508"/>
       <w:bookmarkEnd w:id="1"/>
       <w:r>
         <w:lastRenderedPageBreak/>
@@ -1292,20 +1359,112 @@
           </w:p>
         </w:tc>
       </w:tr>
+      <w:tr>
+        <w:tc>
+          <w:tcPr>
+            <w:cnfStyle w:val="001000000000" w:firstRow="0" w:lastRow="0" w:firstColumn="1" w:lastColumn="0" w:oddVBand="0" w:evenVBand="0" w:oddHBand="0" w:evenHBand="0" w:firstRowFirstColumn="0" w:firstRowLastColumn="0" w:lastRowFirstColumn="0" w:lastRowLastColumn="0"/>
+            <w:tcW w:w="1093" w:type="dxa"/>
+            <w:tcBorders>
+              <w:top w:val="single" w:sz="4" w:space="0" w:color="B4C6E7" w:themeColor="accent1" w:themeTint="66"/>
+              <w:left w:val="single" w:sz="4" w:space="0" w:color="B4C6E7" w:themeColor="accent1" w:themeTint="66"/>
+              <w:bottom w:val="single" w:sz="4" w:space="0" w:color="B4C6E7" w:themeColor="accent1" w:themeTint="66"/>
+              <w:right w:val="single" w:sz="4" w:space="0" w:color="B4C6E7" w:themeColor="accent1" w:themeTint="66"/>
+            </w:tcBorders>
+          </w:tcPr>
+          <w:p>
+            <w:pPr>
+              <w:rPr>
+                <w:b w:val="0"/>
+                <w:bCs w:val="0"/>
+              </w:rPr>
+            </w:pPr>
+            <w:r>
+              <w:rPr>
+                <w:b w:val="0"/>
+                <w:bCs w:val="0"/>
+              </w:rPr>
+              <w:t>1.1</w:t>
+            </w:r>
+          </w:p>
+        </w:tc>
+        <w:tc>
+          <w:tcPr>
+            <w:tcW w:w="3722" w:type="dxa"/>
+            <w:tcBorders>
+              <w:top w:val="single" w:sz="4" w:space="0" w:color="B4C6E7" w:themeColor="accent1" w:themeTint="66"/>
+              <w:left w:val="single" w:sz="4" w:space="0" w:color="B4C6E7" w:themeColor="accent1" w:themeTint="66"/>
+              <w:bottom w:val="single" w:sz="4" w:space="0" w:color="B4C6E7" w:themeColor="accent1" w:themeTint="66"/>
+              <w:right w:val="single" w:sz="4" w:space="0" w:color="B4C6E7" w:themeColor="accent1" w:themeTint="66"/>
+            </w:tcBorders>
+          </w:tcPr>
+          <w:p>
+            <w:pPr>
+              <w:cnfStyle w:val="000000000000" w:firstRow="0" w:lastRow="0" w:firstColumn="0" w:lastColumn="0" w:oddVBand="0" w:evenVBand="0" w:oddHBand="0" w:evenHBand="0" w:firstRowFirstColumn="0" w:firstRowLastColumn="0" w:lastRowFirstColumn="0" w:lastRowLastColumn="0"/>
+            </w:pPr>
+            <w:r>
+              <w:t xml:space="preserve">Kapitel </w:t>
+            </w:r>
+            <w:hyperlink w:anchor="_Füllen_der_Datenbank" w:history="1">
+              <w:r>
+                <w:rPr>
+                  <w:rStyle w:val="Hyperlink"/>
+                </w:rPr>
+                <w:t>Testdaten</w:t>
+              </w:r>
+            </w:hyperlink>
+            <w:r>
+              <w:t xml:space="preserve"> hinzugefügt und gesamtes Dokument überarbeitet (Layout etc.)</w:t>
+            </w:r>
+          </w:p>
+        </w:tc>
+        <w:tc>
+          <w:tcPr>
+            <w:tcW w:w="2693" w:type="dxa"/>
+            <w:tcBorders>
+              <w:top w:val="single" w:sz="4" w:space="0" w:color="B4C6E7" w:themeColor="accent1" w:themeTint="66"/>
+              <w:left w:val="single" w:sz="4" w:space="0" w:color="B4C6E7" w:themeColor="accent1" w:themeTint="66"/>
+              <w:bottom w:val="single" w:sz="4" w:space="0" w:color="B4C6E7" w:themeColor="accent1" w:themeTint="66"/>
+              <w:right w:val="single" w:sz="4" w:space="0" w:color="B4C6E7" w:themeColor="accent1" w:themeTint="66"/>
+            </w:tcBorders>
+          </w:tcPr>
+          <w:p>
+            <w:pPr>
+              <w:cnfStyle w:val="000000000000" w:firstRow="0" w:lastRow="0" w:firstColumn="0" w:lastColumn="0" w:oddVBand="0" w:evenVBand="0" w:oddHBand="0" w:evenHBand="0" w:firstRowFirstColumn="0" w:firstRowLastColumn="0" w:lastRowFirstColumn="0" w:lastRowLastColumn="0"/>
+            </w:pPr>
+            <w:r>
+              <w:t>Grigory Pavlov</w:t>
+            </w:r>
+          </w:p>
+        </w:tc>
+        <w:tc>
+          <w:tcPr>
+            <w:tcW w:w="1559" w:type="dxa"/>
+            <w:tcBorders>
+              <w:top w:val="single" w:sz="4" w:space="0" w:color="B4C6E7" w:themeColor="accent1" w:themeTint="66"/>
+              <w:left w:val="single" w:sz="4" w:space="0" w:color="B4C6E7" w:themeColor="accent1" w:themeTint="66"/>
+              <w:bottom w:val="single" w:sz="4" w:space="0" w:color="B4C6E7" w:themeColor="accent1" w:themeTint="66"/>
+              <w:right w:val="single" w:sz="4" w:space="0" w:color="B4C6E7" w:themeColor="accent1" w:themeTint="66"/>
+            </w:tcBorders>
+          </w:tcPr>
+          <w:p>
+            <w:pPr>
+              <w:cnfStyle w:val="000000000000" w:firstRow="0" w:lastRow="0" w:firstColumn="0" w:lastColumn="0" w:oddVBand="0" w:evenVBand="0" w:oddHBand="0" w:evenHBand="0" w:firstRowFirstColumn="0" w:firstRowLastColumn="0" w:lastRowFirstColumn="0" w:lastRowLastColumn="0"/>
+            </w:pPr>
+            <w:r>
+              <w:t>24.01.2021</w:t>
+            </w:r>
+          </w:p>
+        </w:tc>
+      </w:tr>
     </w:tbl>
     <w:p/>
-    <w:p>
-      <w:r>
-        <w:br w:type="page"/>
-      </w:r>
-    </w:p>
+    <w:p/>
     <w:p>
       <w:pPr>
         <w:pStyle w:val="Heading1"/>
       </w:pPr>
-      <w:bookmarkStart w:id="4" w:name="_Toc62165108"/>
-      <w:r>
-        <w:lastRenderedPageBreak/>
+      <w:bookmarkStart w:id="4" w:name="_Toc62411509"/>
+      <w:r>
         <w:t>Dokumentspezifikation</w:t>
       </w:r>
       <w:bookmarkEnd w:id="2"/>
@@ -1335,7 +1494,7 @@
         <w:pStyle w:val="Heading1"/>
       </w:pPr>
       <w:bookmarkStart w:id="5" w:name="_Projektauftrag"/>
-      <w:bookmarkStart w:id="6" w:name="_Toc62165109"/>
+      <w:bookmarkStart w:id="6" w:name="_Toc62411510"/>
       <w:bookmarkEnd w:id="5"/>
       <w:r>
         <w:t>Projektauftrag</w:t>
@@ -1374,7 +1533,7 @@
         <w:pStyle w:val="Heading1"/>
       </w:pPr>
       <w:bookmarkStart w:id="7" w:name="_Projektbeschreibung"/>
-      <w:bookmarkStart w:id="8" w:name="_Toc62165110"/>
+      <w:bookmarkStart w:id="8" w:name="_Toc62411511"/>
       <w:bookmarkEnd w:id="7"/>
       <w:r>
         <w:t>Projektbeschreibung</w:t>
@@ -1399,35 +1558,42 @@
         <w:t xml:space="preserve"> wo man anhand die Zeit, Film und Sitzplatz eine «Ticket» reservieren kann.</w:t>
       </w:r>
     </w:p>
-    <w:p/>
-    <w:p/>
-    <w:p/>
-    <w:p/>
-    <w:p/>
-    <w:p/>
-    <w:p/>
-    <w:p/>
-    <w:p/>
-    <w:p/>
-    <w:p/>
-    <w:p/>
-    <w:p/>
-    <w:p/>
-    <w:p/>
+    <w:p>
+      <w:r>
+        <w:br w:type="page"/>
+      </w:r>
+    </w:p>
     <w:p>
       <w:pPr>
         <w:pStyle w:val="Heading1"/>
       </w:pPr>
       <w:bookmarkStart w:id="9" w:name="_ERD"/>
-      <w:bookmarkStart w:id="10" w:name="_Toc62165111"/>
+      <w:bookmarkStart w:id="10" w:name="_Toc62411512"/>
       <w:bookmarkEnd w:id="9"/>
       <w:r>
         <w:lastRenderedPageBreak/>
+        <w:t xml:space="preserve">Datenbank und </w:t>
+      </w:r>
+      <w:r>
         <w:t>ERD</w:t>
       </w:r>
       <w:bookmarkEnd w:id="10"/>
     </w:p>
     <w:p/>
+    <w:p>
+      <w:r>
+        <w:t>Die Datenbank wurde nach Projektauftragsvorgaben mit einem SQL-Skript</w:t>
+      </w:r>
+      <w:r>
+        <w:t xml:space="preserve"> erstellt. Im folgenden ERD </w:t>
+      </w:r>
+      <w:r>
+        <w:t>ist der genaue Aufbau der Datenbank abgebildet</w:t>
+      </w:r>
+      <w:r>
+        <w:t>:</w:t>
+      </w:r>
+    </w:p>
     <w:p>
       <w:pPr>
         <w:keepNext/>
@@ -1479,7 +1645,7 @@
         <w:pStyle w:val="Caption"/>
         <w:ind w:firstLine="708"/>
       </w:pPr>
-      <w:bookmarkStart w:id="11" w:name="_Toc62165114"/>
+      <w:bookmarkStart w:id="11" w:name="_Toc62411516"/>
       <w:r>
         <w:t xml:space="preserve">Abbildung </w:t>
       </w:r>
@@ -1508,30 +1674,291 @@
       <w:pPr>
         <w:pStyle w:val="Heading1"/>
       </w:pPr>
-      <w:bookmarkStart w:id="12" w:name="_Reflexion"/>
-      <w:bookmarkStart w:id="13" w:name="_Toc62165112"/>
+      <w:bookmarkStart w:id="12" w:name="_Füllen_der_Datenbank"/>
+      <w:bookmarkStart w:id="13" w:name="_Toc62411513"/>
       <w:bookmarkEnd w:id="12"/>
       <w:r>
-        <w:t>Reflexion</w:t>
+        <w:t>Füllen der Datenbank mit Testdaten</w:t>
       </w:r>
       <w:bookmarkEnd w:id="13"/>
+      <w:r>
+        <w:t xml:space="preserve"> </w:t>
+      </w:r>
     </w:p>
     <w:p/>
     <w:p>
       <w:r>
-        <w:t>Wir entschieden uns Anhand des Projektauftrags spontan auf eine Filmreservationsdatenbank geeignet. Am Anfang ging es relativ gut, aber beim weiteren Planen merkten wir, dass das UI vielleicht doch zeitlich nicht zu realisieren ist, weshalb wir dies sein liessen um uns auf das Grundlege zu kümmern.</w:t>
-      </w:r>
-    </w:p>
-    <w:p/>
+        <w:t>Wie auch</w:t>
+      </w:r>
+      <w:r>
+        <w:t xml:space="preserve"> für</w:t>
+      </w:r>
+      <w:r>
+        <w:t xml:space="preserve"> </w:t>
+      </w:r>
+      <w:r>
+        <w:t>das Erstellen der Datenbank wurde ein separates SQL-Skript zum einfüllen von Testdaten erstellt. Beispielsweise werden, wie im Code-Snippet unten ersichtlich, einige Kunden sowie Filme, welche von Hand arbiträr ausgesucht wurden, in die Datenbank eingefüllt</w:t>
+      </w:r>
+      <w:r>
+        <w:t>:</w:t>
+      </w:r>
+    </w:p>
+    <w:p>
+      <w:pPr>
+        <w:pStyle w:val="Code"/>
+        <w:rPr>
+          <w:lang w:val="en-GB"/>
+        </w:rPr>
+      </w:pPr>
+      <w:r>
+        <w:rPr>
+          <w:lang w:val="en-GB"/>
+        </w:rPr>
+        <w:t>insert into customer (first_name, last_name, email_address) values</w:t>
+      </w:r>
+    </w:p>
+    <w:p>
+      <w:pPr>
+        <w:pStyle w:val="Code"/>
+        <w:rPr>
+          <w:lang w:val="en-GB"/>
+        </w:rPr>
+      </w:pPr>
+      <w:r>
+        <w:rPr>
+          <w:lang w:val="en-GB"/>
+        </w:rPr>
+        <w:t xml:space="preserve">  ('Johnny', 'Appleseed', 'johnnyappleseed@test.com'),</w:t>
+      </w:r>
+    </w:p>
+    <w:p>
+      <w:pPr>
+        <w:pStyle w:val="Code"/>
+        <w:rPr>
+          <w:lang w:val="en-GB"/>
+        </w:rPr>
+      </w:pPr>
+      <w:r>
+        <w:rPr>
+          <w:lang w:val="en-GB"/>
+        </w:rPr>
+        <w:t xml:space="preserve">  ('Paul', 'Bunyan', 'paulbunyan@test.com'),</w:t>
+      </w:r>
+    </w:p>
+    <w:p>
+      <w:pPr>
+        <w:pStyle w:val="Code"/>
+        <w:rPr>
+          <w:lang w:val="fr-CH"/>
+        </w:rPr>
+      </w:pPr>
+      <w:r>
+        <w:rPr>
+          <w:lang w:val="en-GB"/>
+        </w:rPr>
+        <w:t xml:space="preserve">  </w:t>
+      </w:r>
+      <w:r>
+        <w:rPr>
+          <w:lang w:val="fr-CH"/>
+        </w:rPr>
+        <w:t>('Hans', 'Mueller', 'hansmueller@test.com'),</w:t>
+      </w:r>
+    </w:p>
+    <w:p>
+      <w:pPr>
+        <w:pStyle w:val="Code"/>
+        <w:rPr>
+          <w:lang w:val="en-GB"/>
+        </w:rPr>
+      </w:pPr>
+      <w:r>
+        <w:rPr>
+          <w:lang w:val="fr-CH"/>
+        </w:rPr>
+        <w:lastRenderedPageBreak/>
+        <w:t xml:space="preserve">  </w:t>
+      </w:r>
+      <w:r>
+        <w:rPr>
+          <w:lang w:val="en-GB"/>
+        </w:rPr>
+        <w:t>('Davy', 'Crockett', 'davycrockett@test.com');</w:t>
+      </w:r>
+    </w:p>
+    <w:p>
+      <w:pPr>
+        <w:pStyle w:val="Code"/>
+        <w:rPr>
+          <w:lang w:val="en-GB"/>
+        </w:rPr>
+      </w:pPr>
+    </w:p>
+    <w:p>
+      <w:pPr>
+        <w:pStyle w:val="Code"/>
+        <w:rPr>
+          <w:lang w:val="en-GB"/>
+        </w:rPr>
+      </w:pPr>
+      <w:r>
+        <w:rPr>
+          <w:lang w:val="en-GB"/>
+        </w:rPr>
+        <w:t>insert into film (film_name, film_length) values</w:t>
+      </w:r>
+    </w:p>
+    <w:p>
+      <w:pPr>
+        <w:pStyle w:val="Code"/>
+        <w:rPr>
+          <w:lang w:val="en-GB"/>
+        </w:rPr>
+      </w:pPr>
+      <w:r>
+        <w:rPr>
+          <w:lang w:val="en-GB"/>
+        </w:rPr>
+        <w:t xml:space="preserve">  ('Bugsnax Liveaction', '01:53:14'),</w:t>
+      </w:r>
+    </w:p>
+    <w:p>
+      <w:pPr>
+        <w:pStyle w:val="Code"/>
+        <w:rPr>
+          <w:lang w:val="en-GB"/>
+        </w:rPr>
+      </w:pPr>
+      <w:r>
+        <w:rPr>
+          <w:lang w:val="en-GB"/>
+        </w:rPr>
+        <w:t xml:space="preserve">  ('The Wizard of Oz', '01:52:00'),</w:t>
+      </w:r>
+    </w:p>
+    <w:p>
+      <w:pPr>
+        <w:pStyle w:val="Code"/>
+        <w:rPr>
+          <w:lang w:val="en-GB"/>
+        </w:rPr>
+      </w:pPr>
+      <w:r>
+        <w:rPr>
+          <w:lang w:val="en-GB"/>
+        </w:rPr>
+        <w:t xml:space="preserve">  ('The Shining', '02:26:00'),</w:t>
+      </w:r>
+    </w:p>
+    <w:p>
+      <w:pPr>
+        <w:pStyle w:val="Code"/>
+        <w:rPr>
+          <w:lang w:val="en-GB"/>
+        </w:rPr>
+      </w:pPr>
+      <w:r>
+        <w:rPr>
+          <w:lang w:val="en-GB"/>
+        </w:rPr>
+        <w:t xml:space="preserve">  ('E.T. the Extra Terrestrial', '02:01:00'),</w:t>
+      </w:r>
+    </w:p>
+    <w:p>
+      <w:pPr>
+        <w:pStyle w:val="Code"/>
+        <w:rPr>
+          <w:lang w:val="en-GB"/>
+        </w:rPr>
+      </w:pPr>
+      <w:r>
+        <w:rPr>
+          <w:lang w:val="en-GB"/>
+        </w:rPr>
+        <w:t xml:space="preserve">  ('Parasite', '02:12:00'),</w:t>
+      </w:r>
+    </w:p>
+    <w:p>
+      <w:pPr>
+        <w:pStyle w:val="Code"/>
+        <w:rPr>
+          <w:lang w:val="en-GB"/>
+        </w:rPr>
+      </w:pPr>
+      <w:r>
+        <w:rPr>
+          <w:lang w:val="en-GB"/>
+        </w:rPr>
+        <w:t xml:space="preserve">  ('The Godfather Part II', '03:22:00'),</w:t>
+      </w:r>
+    </w:p>
+    <w:p>
+      <w:pPr>
+        <w:pStyle w:val="Code"/>
+        <w:rPr>
+          <w:lang w:val="en-GB"/>
+        </w:rPr>
+      </w:pPr>
+      <w:r>
+        <w:rPr>
+          <w:lang w:val="en-GB"/>
+        </w:rPr>
+        <w:t xml:space="preserve">  ('The Social Network', '02:01:00');</w:t>
+      </w:r>
+    </w:p>
+    <w:p>
+      <w:pPr>
+        <w:rPr>
+          <w:lang w:val="en-GB"/>
+        </w:rPr>
+      </w:pPr>
+    </w:p>
     <w:p>
       <w:pPr>
         <w:pStyle w:val="Heading1"/>
       </w:pPr>
-      <w:bookmarkStart w:id="14" w:name="_Toc62165113"/>
+      <w:bookmarkStart w:id="14" w:name="_Reflexion"/>
+      <w:bookmarkStart w:id="15" w:name="_Toc62411514"/>
+      <w:bookmarkEnd w:id="14"/>
+      <w:r>
+        <w:t>Reflexion</w:t>
+      </w:r>
+      <w:bookmarkEnd w:id="15"/>
+    </w:p>
+    <w:p/>
+    <w:p>
+      <w:r>
+        <w:t xml:space="preserve">Wir </w:t>
+      </w:r>
+      <w:r>
+        <w:t>haben</w:t>
+      </w:r>
+      <w:r>
+        <w:t xml:space="preserve"> uns Anhand des Projektauftrags spontan auf eine Filmreservationsdatenbank geeignet. Am Anfang ging es relativ gut, aber beim weiteren Planen merkten wir, dass das UI vielleicht doch zeitlich nicht zu realisieren ist, weshalb wir dies sein liessen um uns </w:t>
+      </w:r>
+      <w:r>
+        <w:t>um</w:t>
+      </w:r>
+      <w:r>
+        <w:t xml:space="preserve"> das Grundlege</w:t>
+      </w:r>
+      <w:r>
+        <w:t>nde</w:t>
+      </w:r>
+      <w:r>
+        <w:t xml:space="preserve"> zu kümmern.</w:t>
+      </w:r>
+    </w:p>
+    <w:p/>
+    <w:p>
+      <w:pPr>
+        <w:pStyle w:val="Heading1"/>
+      </w:pPr>
+      <w:bookmarkStart w:id="16" w:name="_Toc62411515"/>
       <w:r>
         <w:t>Abbildungsverzeichnis</w:t>
       </w:r>
-      <w:bookmarkEnd w:id="14"/>
+      <w:bookmarkEnd w:id="16"/>
     </w:p>
     <w:p/>
     <w:p>
@@ -1564,13 +1991,13 @@
         <w:fldChar w:fldCharType="begin"/>
       </w:r>
       <w:r>
-        <w:instrText xml:space="preserve"> PAGEREF _Toc62165114 \h </w:instrText>
+        <w:instrText xml:space="preserve"> PAGEREF _Toc62411516 \h </w:instrText>
       </w:r>
       <w:r>
         <w:fldChar w:fldCharType="separate"/>
       </w:r>
       <w:r>
-        <w:t>4</w:t>
+        <w:t>3</w:t>
       </w:r>
       <w:r>
         <w:fldChar w:fldCharType="end"/>
@@ -3214,12 +3641,12 @@
 </file>
 
 <file path=customXml/item1.xml><?xml version="1.0" encoding="utf-8"?>
-<?mso-contentType ?>
-<FormTemplates xmlns="http://schemas.microsoft.com/sharepoint/v3/contenttype/forms">
-  <Display>DocumentLibraryForm</Display>
-  <Edit>DocumentLibraryForm</Edit>
-  <New>DocumentLibraryForm</New>
-</FormTemplates>
+<b:Sources xmlns:b="http://schemas.openxmlformats.org/officeDocument/2006/bibliography" xmlns="http://schemas.openxmlformats.org/officeDocument/2006/bibliography" SelectedStyle="\APASixthEditionOfficeOnline.xsl" StyleName="APA" Version="6">
+  <b:Source xmlns:b="http://schemas.openxmlformats.org/officeDocument/2006/bibliography" xmlns="http://schemas.openxmlformats.org/officeDocument/2006/bibliography">
+    <b:Tag>Placeholder1</b:Tag>
+    <b:RefOrder>1</b:RefOrder>
+  </b:Source>
+</b:Sources>
 </file>
 
 <file path=customXml/item2.xml><?xml version="1.0" encoding="utf-8"?>
@@ -3387,12 +3814,12 @@
 </file>
 
 <file path=customXml/item3.xml><?xml version="1.0" encoding="utf-8"?>
-<b:Sources xmlns:b="http://schemas.openxmlformats.org/officeDocument/2006/bibliography" xmlns="http://schemas.openxmlformats.org/officeDocument/2006/bibliography" SelectedStyle="\APASixthEditionOfficeOnline.xsl" StyleName="APA" Version="6">
-  <b:Source xmlns:b="http://schemas.openxmlformats.org/officeDocument/2006/bibliography" xmlns="http://schemas.openxmlformats.org/officeDocument/2006/bibliography">
-    <b:Tag>Placeholder1</b:Tag>
-    <b:RefOrder>1</b:RefOrder>
-  </b:Source>
-</b:Sources>
+<?mso-contentType ?>
+<FormTemplates xmlns="http://schemas.microsoft.com/sharepoint/v3/contenttype/forms">
+  <Display>DocumentLibraryForm</Display>
+  <Edit>DocumentLibraryForm</Edit>
+  <New>DocumentLibraryForm</New>
+</FormTemplates>
 </file>
 
 <file path=customXml/item4.xml><?xml version="1.0" encoding="utf-8"?>
@@ -3402,9 +3829,9 @@
 </file>
 
 <file path=customXml/itemProps1.xml><?xml version="1.0" encoding="utf-8"?>
-<ds:datastoreItem xmlns:ds="http://schemas.openxmlformats.org/officeDocument/2006/customXml" ds:itemID="{33CFB791-25A8-4A52-A336-324D33F59B3E}">
+<ds:datastoreItem xmlns:ds="http://schemas.openxmlformats.org/officeDocument/2006/customXml" ds:itemID="{F8C618C9-EB14-4D5F-A4AB-CE68C27C4CCD}">
   <ds:schemaRefs>
-    <ds:schemaRef ds:uri="http://schemas.microsoft.com/sharepoint/v3/contenttype/forms"/>
+    <ds:schemaRef ds:uri="http://schemas.openxmlformats.org/officeDocument/2006/bibliography"/>
   </ds:schemaRefs>
 </ds:datastoreItem>
 </file>
@@ -3428,9 +3855,9 @@
 </file>
 
 <file path=customXml/itemProps3.xml><?xml version="1.0" encoding="utf-8"?>
-<ds:datastoreItem xmlns:ds="http://schemas.openxmlformats.org/officeDocument/2006/customXml" ds:itemID="{F8C618C9-EB14-4D5F-A4AB-CE68C27C4CCD}">
+<ds:datastoreItem xmlns:ds="http://schemas.openxmlformats.org/officeDocument/2006/customXml" ds:itemID="{33CFB791-25A8-4A52-A336-324D33F59B3E}">
   <ds:schemaRefs>
-    <ds:schemaRef ds:uri="http://schemas.openxmlformats.org/officeDocument/2006/bibliography"/>
+    <ds:schemaRef ds:uri="http://schemas.microsoft.com/sharepoint/v3/contenttype/forms"/>
   </ds:schemaRefs>
 </ds:datastoreItem>
 </file>

</xml_diff>